<commit_message>
feat: Implement initial server setup with Gemini AI for PAM, contract, and audit extractions.
</commit_message>
<xml_diff>
--- a/server/knowledge/Prácticas Irregulares.docx
+++ b/server/knowledge/Prácticas Irregulares.docx
@@ -5291,1902 +5291,984 @@
         </w:pict>
       </w:r>
     </w:p>
-    <w:bookmarkStart w:id="18" w:name="citations"/>
-    <w:p>
-      <w:pPr>
-        <w:pStyle w:val="FirstParagraph"/>
-      </w:pPr>
-      <w:r>
-        <w:fldChar w:fldCharType="begin"/>
-      </w:r>
-      <w:r>
-        <w:instrText>HYPERLINK "file://file-1hqs7SQFoNAgHecesTbTWr" \l ":~:text=%EF%82%A7%20Del%20total%20de%20reclamos,de%20la%20Atenci%C3%B3n%20en%20Salud" \h</w:instrText>
-      </w:r>
-      <w:r>
-        <w:fldChar w:fldCharType="separate"/>
-      </w:r>
-      <w:r>
-        <w:rPr>
-          <w:rStyle w:val="Hipervnculo"/>
-        </w:rPr>
-        <w:t>[1]</w:t>
-      </w:r>
-      <w:r>
-        <w:fldChar w:fldCharType="end"/>
-      </w:r>
-      <w:r>
-        <w:t xml:space="preserve"> </w:t>
-      </w:r>
-      <w:hyperlink r:id="rId205" w:anchor=":~:text=%EF%82%A7%20Desde%20la%20entrada%20en,a%C3%B1o%202020%20con%20un%2089">
-        <w:r>
-          <w:rPr>
-            <w:rStyle w:val="Hipervnculo"/>
-          </w:rPr>
-          <w:t>[2]</w:t>
-        </w:r>
-      </w:hyperlink>
-      <w:r>
-        <w:t xml:space="preserve"> </w:t>
-      </w:r>
-      <w:hyperlink r:id="rId206" w:anchor=":~:text=encuentra%20identificada%20%2842,respectivamente">
-        <w:r>
-          <w:rPr>
-            <w:rStyle w:val="Hipervnculo"/>
-          </w:rPr>
-          <w:t>[3]</w:t>
-        </w:r>
-      </w:hyperlink>
-      <w:r>
-        <w:t xml:space="preserve"> </w:t>
-      </w:r>
-      <w:hyperlink r:id="rId207" w:anchor=":~:text=%EF%82%A7%20Por%20otra%20parte%2C%20del,total%20de%20reclamos%20resueltos%20relacionados">
-        <w:r>
-          <w:rPr>
-            <w:rStyle w:val="Hipervnculo"/>
-          </w:rPr>
-          <w:t>[4]</w:t>
-        </w:r>
-      </w:hyperlink>
-      <w:r>
-        <w:t xml:space="preserve"> boletin-n1-2024-reclamos-enero-marzo-2024-1.pdf</w:t>
-      </w:r>
-    </w:p>
     <w:p>
       <w:pPr>
         <w:pStyle w:val="Textoindependiente"/>
       </w:pPr>
-      <w:hyperlink r:id="rId208">
-        <w:r>
-          <w:rPr>
-            <w:rStyle w:val="Hipervnculo"/>
-          </w:rPr>
-          <w:t>file://file-1hqs7SQFoNAgHecesTbTWr</w:t>
-        </w:r>
-      </w:hyperlink>
     </w:p>
     <w:p>
       <w:pPr>
         <w:pStyle w:val="Textoindependiente"/>
-      </w:pPr>
-      <w:hyperlink r:id="rId209" w:anchor=":~:text=1,pactadas%20o%20topes%20del%20plan">
-        <w:r>
-          <w:rPr>
-            <w:rStyle w:val="Hipervnculo"/>
-          </w:rPr>
-          <w:t>[5]</w:t>
-        </w:r>
-      </w:hyperlink>
-      <w:r>
-        <w:t xml:space="preserve"> </w:t>
-      </w:r>
-      <w:hyperlink r:id="rId210" w:anchor=":~:text=%28Cobertura%2FContrato%29%208,agrupadores%20sin%20desglose%2C%20asociaciones%20err%C3%B3neas">
-        <w:r>
-          <w:rPr>
-            <w:rStyle w:val="Hipervnculo"/>
-          </w:rPr>
-          <w:t>[6]</w:t>
-        </w:r>
-      </w:hyperlink>
-      <w:r>
-        <w:t xml:space="preserve"> </w:t>
-      </w:r>
-      <w:hyperlink r:id="rId211" w:anchor=":~:text=instituciones%20cobran%20por%20%20cantidades,no%20corresponde%20al%20consumo%20real">
-        <w:r>
-          <w:rPr>
-            <w:rStyle w:val="Hipervnculo"/>
-          </w:rPr>
-          <w:t>[7]</w:t>
-        </w:r>
-      </w:hyperlink>
-      <w:r>
-        <w:t xml:space="preserve"> </w:t>
-      </w:r>
-      <w:hyperlink r:id="rId212" w:anchor=":~:text=copago,cientos%20de%20miles%20de%20pesos">
-        <w:r>
-          <w:rPr>
-            <w:rStyle w:val="Hipervnculo"/>
-          </w:rPr>
-          <w:t>[8]</w:t>
-        </w:r>
-      </w:hyperlink>
-      <w:r>
-        <w:t xml:space="preserve"> </w:t>
-      </w:r>
-      <w:hyperlink r:id="rId213" w:anchor=":~:text=Desde%20el%20%20punto%20de,por%20ejemplo%2C%20un%20frasco%20entero">
-        <w:r>
-          <w:rPr>
-            <w:rStyle w:val="Hipervnculo"/>
-          </w:rPr>
-          <w:t>[9]</w:t>
-        </w:r>
-      </w:hyperlink>
-      <w:r>
-        <w:t xml:space="preserve"> </w:t>
-      </w:r>
-      <w:hyperlink r:id="rId214" w:anchor=":~:text=caros%20o%20complejos%20de%20lo,de%20miles%20de%20pesos%20extra">
-        <w:r>
-          <w:rPr>
-            <w:rStyle w:val="Hipervnculo"/>
-          </w:rPr>
-          <w:t>[10]</w:t>
-        </w:r>
-      </w:hyperlink>
-      <w:r>
-        <w:t xml:space="preserve"> </w:t>
-      </w:r>
-      <w:hyperlink r:id="rId215" w:anchor=":~:text=Desde%20%20el%20%20punto,de%20amplio%20espectro%20mucho%20m%C3%A1s">
-        <w:r>
-          <w:rPr>
-            <w:rStyle w:val="Hipervnculo"/>
-          </w:rPr>
-          <w:t>[11]</w:t>
-        </w:r>
-      </w:hyperlink>
-      <w:r>
-        <w:t xml:space="preserve"> </w:t>
-      </w:r>
-      <w:hyperlink r:id="rId216" w:anchor=":~:text=manipulaci%C3%B3n%20%20deliberada%20%20de,administraron%2C%20lo%20que%20indicar%C3%ADa%20inflamiento">
-        <w:r>
-          <w:rPr>
-            <w:rStyle w:val="Hipervnculo"/>
-          </w:rPr>
-          <w:t>[12]</w:t>
-        </w:r>
-      </w:hyperlink>
-      <w:r>
-        <w:t xml:space="preserve"> </w:t>
-      </w:r>
-      <w:hyperlink r:id="rId217" w:anchor=":~:text=insumos%20que%20deber%C3%ADan%20estar%20incluidos,acuerdos%20entre%20aseguradoras%20y%20prestadores">
-        <w:r>
-          <w:rPr>
-            <w:rStyle w:val="Hipervnculo"/>
-          </w:rPr>
-          <w:t>[13]</w:t>
-        </w:r>
-      </w:hyperlink>
-      <w:r>
-        <w:t xml:space="preserve"> </w:t>
-      </w:r>
-      <w:hyperlink r:id="rId218" w:anchor=":~:text=deben%20cobrarse%20aparte%20al%20paciente%2C,insumos%20constituye%20un%20cobro%20duplicado">
-        <w:r>
-          <w:rPr>
-            <w:rStyle w:val="Hipervnculo"/>
-          </w:rPr>
-          <w:t>[14]</w:t>
-        </w:r>
-      </w:hyperlink>
-      <w:r>
-        <w:t xml:space="preserve"> </w:t>
-      </w:r>
-      <w:hyperlink r:id="rId219" w:anchor=":~:text=t%C3%A9cnico,insumos%20constituye%20un%20cobro%20duplicado">
-        <w:r>
-          <w:rPr>
-            <w:rStyle w:val="Hipervnculo"/>
-          </w:rPr>
-          <w:t>[15]</w:t>
-        </w:r>
-      </w:hyperlink>
-      <w:r>
-        <w:t xml:space="preserve"> </w:t>
-      </w:r>
-      <w:hyperlink r:id="rId220" w:anchor=":~:text=Desde%20el%20%20enfoque%20financiero%2C,cobran%20%20juntos%20%20a">
-        <w:r>
-          <w:rPr>
-            <w:rStyle w:val="Hipervnculo"/>
-          </w:rPr>
-          <w:t>[16]</w:t>
-        </w:r>
-      </w:hyperlink>
-      <w:r>
-        <w:t xml:space="preserve"> </w:t>
-      </w:r>
-      <w:hyperlink r:id="rId221" w:anchor=":~:text=paga,insumos%20constituye%20un%20cobro%20duplicado">
-        <w:r>
-          <w:rPr>
-            <w:rStyle w:val="Hipervnculo"/>
-          </w:rPr>
-          <w:t>[17]</w:t>
-        </w:r>
-      </w:hyperlink>
-      <w:r>
-        <w:t xml:space="preserve"> </w:t>
-      </w:r>
-      <w:hyperlink r:id="rId222" w:anchor=":~:text=No%20obstante%2C%20una%20pr%C3%A1ctica%20irregular,fuera%2C%20%20a%20trav%C3%A9s%20de">
-        <w:r>
-          <w:rPr>
-            <w:rStyle w:val="Hipervnculo"/>
-          </w:rPr>
-          <w:t>[18]</w:t>
-        </w:r>
-      </w:hyperlink>
-      <w:r>
-        <w:t xml:space="preserve"> </w:t>
-      </w:r>
-      <w:hyperlink r:id="rId223" w:anchor=":~:text=c%C3%B3digos%20gen%C3%A9ricos%20como%203101304%20u,otros%20agrupadores">
-        <w:r>
-          <w:rPr>
-            <w:rStyle w:val="Hipervnculo"/>
-          </w:rPr>
-          <w:t>[19]</w:t>
-        </w:r>
-      </w:hyperlink>
-      <w:r>
-        <w:t xml:space="preserve"> </w:t>
-      </w:r>
-      <w:hyperlink r:id="rId224" w:anchor=":~:text=cubierto%20por%20el%20pago%20del,como%203101304%20u%20otros%20agrupadores">
-        <w:r>
-          <w:rPr>
-            <w:rStyle w:val="Hipervnculo"/>
-          </w:rPr>
-          <w:t>[20]</w:t>
-        </w:r>
-      </w:hyperlink>
-      <w:r>
-        <w:t xml:space="preserve"> </w:t>
-      </w:r>
-      <w:hyperlink r:id="rId225" w:anchor=":~:text=gasas%20est%C3%A9riles%20%2430,Situaciones%20as%C3%AD%20deben">
-        <w:r>
-          <w:rPr>
-            <w:rStyle w:val="Hipervnculo"/>
-          </w:rPr>
-          <w:t>[21]</w:t>
-        </w:r>
-      </w:hyperlink>
-      <w:r>
-        <w:t xml:space="preserve"> </w:t>
-      </w:r>
-      <w:hyperlink r:id="rId226" w:anchor=":~:text=facturarlos%20individualmente%20a%20mayor%20costo,quedando%20a%20cargo%20del%20paciente">
-        <w:r>
-          <w:rPr>
-            <w:rStyle w:val="Hipervnculo"/>
-          </w:rPr>
-          <w:t>[22]</w:t>
-        </w:r>
-      </w:hyperlink>
-      <w:r>
-        <w:t xml:space="preserve"> </w:t>
-      </w:r>
-      <w:hyperlink r:id="rId227" w:anchor=":~:text=supuestamente%20cubiertos%20en%20ese%20derecho,plan%20%20de%20%20salud">
-        <w:r>
-          <w:rPr>
-            <w:rStyle w:val="Hipervnculo"/>
-          </w:rPr>
-          <w:t>[23]</w:t>
-        </w:r>
-      </w:hyperlink>
-      <w:r>
-        <w:t xml:space="preserve"> </w:t>
-      </w:r>
-      <w:hyperlink r:id="rId228" w:anchor=":~:text=Fonasa%20definen%20en%20sus%20aranceles,el%20paciente%20dif%C3%ADcilmente%20podr%C3%ADa%20saber">
-        <w:r>
-          <w:rPr>
-            <w:rStyle w:val="Hipervnculo"/>
-          </w:rPr>
-          <w:t>[24]</w:t>
-        </w:r>
-      </w:hyperlink>
-      <w:r>
-        <w:t xml:space="preserve"> </w:t>
-      </w:r>
-      <w:hyperlink r:id="rId229" w:anchor=":~:text=Legalmente%2C%20%20no%20existe%20justificaci%C3%B3n,la%20%20aseguradora%2C%20%20potencialmente">
-        <w:r>
-          <w:rPr>
-            <w:rStyle w:val="Hipervnculo"/>
-          </w:rPr>
-          <w:t>[25]</w:t>
-        </w:r>
-      </w:hyperlink>
-      <w:r>
-        <w:t xml:space="preserve"> </w:t>
-      </w:r>
-      <w:hyperlink r:id="rId230" w:anchor=":~:text=sancionable,de%20transparencia%20aqu%C3%AD%20es%20cr%C3%ADtica">
-        <w:r>
-          <w:rPr>
-            <w:rStyle w:val="Hipervnculo"/>
-          </w:rPr>
-          <w:t>[26]</w:t>
-        </w:r>
-      </w:hyperlink>
-      <w:r>
-        <w:t xml:space="preserve"> </w:t>
-      </w:r>
-      <w:hyperlink r:id="rId231" w:anchor=":~:text=gasas%20o%20agujas%20se%20usaron%3B,de%20transparencia%20aqu%C3%AD%20es%20cr%C3%ADtica">
-        <w:r>
-          <w:rPr>
-            <w:rStyle w:val="Hipervnculo"/>
-          </w:rPr>
-          <w:t>[27]</w:t>
-        </w:r>
-      </w:hyperlink>
-      <w:r>
-        <w:t xml:space="preserve"> </w:t>
-      </w:r>
-      <w:hyperlink r:id="rId232" w:anchor=":~:text=considerado%20%20dentro%20%20del,durante%20%20la%20hospitalizaci%C3%B3n">
-        <w:r>
-          <w:rPr>
-            <w:rStyle w:val="Hipervnculo"/>
-          </w:rPr>
-          <w:t>[28]</w:t>
-        </w:r>
-      </w:hyperlink>
-      <w:r>
-        <w:t xml:space="preserve"> </w:t>
-      </w:r>
-      <w:hyperlink r:id="rId233" w:anchor=":~:text=cl%C3%ADnicas%20%20%E2%80%9Cdesplazan%E2%80%9D%20%20esos,durante%20%20la%20hospitalizaci%C3%B3n">
-        <w:r>
-          <w:rPr>
-            <w:rStyle w:val="Hipervnculo"/>
-          </w:rPr>
-          <w:t>[29]</w:t>
-        </w:r>
-      </w:hyperlink>
-      <w:r>
-        <w:t xml:space="preserve"> </w:t>
-      </w:r>
-      <w:hyperlink r:id="rId234" w:anchor=":~:text=Por%20%20ejemplo%2C%20%20supongamos,con%20su%20precio">
-        <w:r>
-          <w:rPr>
-            <w:rStyle w:val="Hipervnculo"/>
-          </w:rPr>
-          <w:t>[30]</w:t>
-        </w:r>
-      </w:hyperlink>
-      <w:r>
-        <w:t xml:space="preserve"> </w:t>
-      </w:r>
-      <w:hyperlink r:id="rId235" w:anchor=":~:text=espec%C3%ADfico%20de%20anestesia,que%20se%20est%C3%A1n%20facturando%20desagregados">
-        <w:r>
-          <w:rPr>
-            <w:rStyle w:val="Hipervnculo"/>
-          </w:rPr>
-          <w:t>[31]</w:t>
-        </w:r>
-      </w:hyperlink>
-      <w:r>
-        <w:t xml:space="preserve"> </w:t>
-      </w:r>
-      <w:hyperlink r:id="rId236" w:anchor=":~:text=Desde%20%20el%20%20punto,paciente%20termina%20cubriendo%20el%20100">
-        <w:r>
-          <w:rPr>
-            <w:rStyle w:val="Hipervnculo"/>
-          </w:rPr>
-          <w:t>[32]</w:t>
-        </w:r>
-      </w:hyperlink>
-      <w:r>
-        <w:t xml:space="preserve"> </w:t>
-      </w:r>
-      <w:hyperlink r:id="rId237" w:anchor=":~:text=honorario%20%20del%20%20anestesi%C3%B3logo,caso%20de%20unbundling%20motivado%20por">
-        <w:r>
-          <w:rPr>
-            <w:rStyle w:val="Hipervnculo"/>
-          </w:rPr>
-          <w:t>[33]</w:t>
-        </w:r>
-      </w:hyperlink>
-      <w:r>
-        <w:t xml:space="preserve"> </w:t>
-      </w:r>
-      <w:hyperlink r:id="rId238" w:anchor=":~:text=hecho%2C%20desarrolladores%20de%20herramientas%20de,an%C3%B3malo%20y%20deber%C3%ADa%20reclasificarse%20como">
-        <w:r>
-          <w:rPr>
-            <w:rStyle w:val="Hipervnculo"/>
-          </w:rPr>
-          <w:t>[34]</w:t>
-        </w:r>
-      </w:hyperlink>
-      <w:r>
-        <w:t xml:space="preserve"> </w:t>
-      </w:r>
-      <w:hyperlink r:id="rId239" w:anchor=":~:text=por%20ejemplo%2C%20marcar%20un%20f%C3%A1rmaco,an%C3%B3malo%20y%20deber%C3%ADa%20reclasificarse%20como">
-        <w:r>
-          <w:rPr>
-            <w:rStyle w:val="Hipervnculo"/>
-          </w:rPr>
-          <w:t>[35]</w:t>
-        </w:r>
-      </w:hyperlink>
-      <w:r>
-        <w:t xml:space="preserve"> </w:t>
-      </w:r>
-      <w:hyperlink r:id="rId240" w:anchor=":~:text=duplicado%2C%20no%20cargarlo%20al%20paciente,no%20dej%C3%B3%20todo%20al%20paciente">
-        <w:r>
-          <w:rPr>
-            <w:rStyle w:val="Hipervnculo"/>
-          </w:rPr>
-          <w:t>[36]</w:t>
-        </w:r>
-      </w:hyperlink>
-      <w:r>
-        <w:t xml:space="preserve"> </w:t>
-      </w:r>
-      <w:hyperlink r:id="rId241" w:anchor=":~:text=quedan%20registrados%20en%20la%20hoja,no%20como%20productos%20farmac%C3%A9uticos%20generales">
-        <w:r>
-          <w:rPr>
-            <w:rStyle w:val="Hipervnculo"/>
-          </w:rPr>
-          <w:t>[37]</w:t>
-        </w:r>
-      </w:hyperlink>
-      <w:r>
-        <w:t xml:space="preserve"> </w:t>
-      </w:r>
-      <w:hyperlink r:id="rId242" w:anchor=":~:text=coinciden%20con%20lo%20%20que,no%20como%20productos%20farmac%C3%A9uticos%20generales">
-        <w:r>
-          <w:rPr>
-            <w:rStyle w:val="Hipervnculo"/>
-          </w:rPr>
-          <w:t>[38]</w:t>
-        </w:r>
-      </w:hyperlink>
-      <w:r>
-        <w:t xml:space="preserve"> </w:t>
-      </w:r>
-      <w:hyperlink r:id="rId243" w:anchor=":~:text=Bajo%20este%20concepto%20se%20agrupan,paciente%2C%20uso%20de%20televisor%2C%20tel%C3%A9fono">
-        <w:r>
-          <w:rPr>
-            <w:rStyle w:val="Hipervnculo"/>
-          </w:rPr>
-          <w:t>[39]</w:t>
-        </w:r>
-      </w:hyperlink>
-      <w:r>
-        <w:t xml:space="preserve"> </w:t>
-      </w:r>
-      <w:hyperlink r:id="rId244" w:anchor=":~:text=alimentaci%C3%B3n%20de%20acompa%C3%B1ante%2C%20etc,en%20%E2%80%9Cgastos%20varios%20no%20cubiertos%E2%80%9D">
-        <w:r>
-          <w:rPr>
-            <w:rStyle w:val="Hipervnculo"/>
-          </w:rPr>
-          <w:t>[40]</w:t>
-        </w:r>
-      </w:hyperlink>
-      <w:r>
-        <w:t xml:space="preserve"> </w:t>
-      </w:r>
-      <w:hyperlink r:id="rId245" w:anchor=":~:text=tiene%20un%20costo%20diario%20de,paciente%2C%20a%20veces%20con%20sobreprecio">
-        <w:r>
-          <w:rPr>
-            <w:rStyle w:val="Hipervnculo"/>
-          </w:rPr>
-          <w:t>[41]</w:t>
-        </w:r>
-      </w:hyperlink>
-      <w:r>
-        <w:t xml:space="preserve"> </w:t>
-      </w:r>
-      <w:hyperlink r:id="rId246" w:anchor=":~:text=bajo%20el%20c%C3%B3digo%20gen%C3%A9rico%203201001,facturan%20sin%20advertencia%20o%20inflados">
-        <w:r>
-          <w:rPr>
-            <w:rStyle w:val="Hipervnculo"/>
-          </w:rPr>
-          <w:t>[42]</w:t>
-        </w:r>
-      </w:hyperlink>
-      <w:r>
-        <w:t xml:space="preserve"> </w:t>
-      </w:r>
-      <w:hyperlink r:id="rId247" w:anchor=":~:text=en%20la%20cuenta%20se%20agrega,que%20todo%20ese%20costo%20va">
-        <w:r>
-          <w:rPr>
-            <w:rStyle w:val="Hipervnculo"/>
-          </w:rPr>
-          <w:t>[43]</w:t>
-        </w:r>
-      </w:hyperlink>
-      <w:r>
-        <w:t xml:space="preserve"> </w:t>
-      </w:r>
-      <w:hyperlink r:id="rId248" w:anchor=":~:text=al%20paciente,facturan%20sin%20advertencia%20o%20inflados">
-        <w:r>
-          <w:rPr>
-            <w:rStyle w:val="Hipervnculo"/>
-          </w:rPr>
-          <w:t>[44]</w:t>
-        </w:r>
-      </w:hyperlink>
-      <w:r>
-        <w:t xml:space="preserve"> </w:t>
-      </w:r>
-      <w:hyperlink r:id="rId249" w:anchor=":~:text=no%20aport%C3%B3%20nada%20,problema%20es%20cuando%20se%20facturan">
-        <w:r>
-          <w:rPr>
-            <w:rStyle w:val="Hipervnculo"/>
-          </w:rPr>
-          <w:t>[45]</w:t>
-        </w:r>
-      </w:hyperlink>
-      <w:r>
-        <w:t xml:space="preserve"> </w:t>
-      </w:r>
-      <w:hyperlink r:id="rId250" w:anchor=":~:text=ver%20que%20%C3%ADtems%20como%20%E2%80%9Calimentaci%C3%B3n,facturan%20sin%20advertencia%20o%20inflados">
-        <w:r>
-          <w:rPr>
-            <w:rStyle w:val="Hipervnculo"/>
-          </w:rPr>
-          <w:t>[46]</w:t>
-        </w:r>
-      </w:hyperlink>
-      <w:r>
-        <w:t xml:space="preserve"> </w:t>
-      </w:r>
-      <w:hyperlink r:id="rId251" w:anchor=":~:text=embargo%2C%20el%20no%20distinguir%20entre,los%20%20costos">
-        <w:r>
-          <w:rPr>
-            <w:rStyle w:val="Hipervnculo"/>
-          </w:rPr>
-          <w:t>[47]</w:t>
-        </w:r>
-      </w:hyperlink>
-      <w:r>
-        <w:t xml:space="preserve"> </w:t>
-      </w:r>
-      <w:hyperlink r:id="rId252" w:anchor=":~:text=financieros%20en%20los%20recintos%20asistenciales%E2%80%9D%2C,el%20esp%C3%ADritu%20de%20la%20ley">
-        <w:r>
-          <w:rPr>
-            <w:rStyle w:val="Hipervnculo"/>
-          </w:rPr>
-          <w:t>[48]</w:t>
-        </w:r>
-      </w:hyperlink>
-      <w:r>
-        <w:t xml:space="preserve"> </w:t>
-      </w:r>
-      <w:hyperlink r:id="rId253" w:anchor=":~:text=indica%20claramente%20que%20la%20%E2%80%9Catenci%C3%B3n,el%20valor%20del%20D%C3%ADa%20Cama">
-        <w:r>
-          <w:rPr>
-            <w:rStyle w:val="Hipervnculo"/>
-          </w:rPr>
-          <w:t>[50]</w:t>
-        </w:r>
-      </w:hyperlink>
-      <w:r>
-        <w:t xml:space="preserve"> </w:t>
-      </w:r>
-      <w:hyperlink r:id="rId254" w:anchor=":~:text=indica%20claramente%20que%20la%20%E2%80%9Catenci%C3%B3n,el%20valor%20del%20D%C3%ADa%20Cama">
-        <w:r>
-          <w:rPr>
-            <w:rStyle w:val="Hipervnculo"/>
-          </w:rPr>
-          <w:t>[51]</w:t>
-        </w:r>
-      </w:hyperlink>
-      <w:r>
-        <w:t xml:space="preserve"> </w:t>
-      </w:r>
-      <w:hyperlink r:id="rId255" w:anchor=":~:text=El%20problema%20es%20que%20algunas,actos%20que%20debieron%20estar%20cubiertos">
-        <w:r>
-          <w:rPr>
-            <w:rStyle w:val="Hipervnculo"/>
-          </w:rPr>
-          <w:t>[52]</w:t>
-        </w:r>
-      </w:hyperlink>
-      <w:r>
-        <w:t xml:space="preserve"> </w:t>
-      </w:r>
-      <w:hyperlink r:id="rId256" w:anchor=":~:text=como%20si%20fueran%20prestaciones%20independientes,actos%20que%20debieron%20estar%20cubiertos">
-        <w:r>
-          <w:rPr>
-            <w:rStyle w:val="Hipervnculo"/>
-          </w:rPr>
-          <w:t>[53]</w:t>
-        </w:r>
-      </w:hyperlink>
-      <w:r>
-        <w:t xml:space="preserve"> </w:t>
-      </w:r>
-      <w:hyperlink r:id="rId257" w:anchor=":~:text=Financieramente%2C%20%20es%20%20otro,cobrar%E2%80%9D%20por%20cuidado">
-        <w:r>
-          <w:rPr>
-            <w:rStyle w:val="Hipervnculo"/>
-          </w:rPr>
-          <w:t>[54]</w:t>
-        </w:r>
-      </w:hyperlink>
-      <w:r>
-        <w:t xml:space="preserve"> </w:t>
-      </w:r>
-      <w:hyperlink r:id="rId258" w:anchor=":~:text=Cobrar%20aparte%20una%20%E2%80%9Ccuraci%C3%B3n%20,cobrar%E2%80%9D%20por%20cuidado%20rutinario">
-        <w:r>
-          <w:rPr>
-            <w:rStyle w:val="Hipervnculo"/>
-          </w:rPr>
-          <w:t>[55]</w:t>
-        </w:r>
-      </w:hyperlink>
-      <w:r>
-        <w:t xml:space="preserve"> </w:t>
-      </w:r>
-      <w:hyperlink r:id="rId259" w:anchor=":~:text=Legalmente%2C%20esta%20pr%C3%A1ctica%20contraviene%20las,una%20%20infracci%C3%B3n%20%20al">
-        <w:r>
-          <w:rPr>
-            <w:rStyle w:val="Hipervnculo"/>
-          </w:rPr>
-          <w:t>[56]</w:t>
-        </w:r>
-      </w:hyperlink>
-      <w:r>
-        <w:t xml:space="preserve"> </w:t>
-      </w:r>
-      <w:hyperlink r:id="rId260" w:anchor=":~:text=de%20Nueva%20Masvida%2C%20por%20ejemplo%2C,a%20%20una%20facturaci%C3%B3n%20correcta">
-        <w:r>
-          <w:rPr>
-            <w:rStyle w:val="Hipervnculo"/>
-          </w:rPr>
-          <w:t>[57]</w:t>
-        </w:r>
-      </w:hyperlink>
-      <w:r>
-        <w:t xml:space="preserve"> </w:t>
-      </w:r>
-      <w:hyperlink r:id="rId261" w:anchor=":~:text=Desde%20el%20punto%20de%20vista,de%20justificaci%C3%B3n%20m%C3%A9dica%20o%20econ%C3%B3mica">
-        <w:r>
-          <w:rPr>
-            <w:rStyle w:val="Hipervnculo"/>
-          </w:rPr>
-          <w:t>[59]</w:t>
-        </w:r>
-      </w:hyperlink>
-      <w:r>
-        <w:t xml:space="preserve"> </w:t>
-      </w:r>
-      <w:hyperlink r:id="rId262" w:anchor=":~:text=Ejemplo%20real%3A%20Un%20paciente%20internado,en%20la%20lista%20del%20hospital">
-        <w:r>
-          <w:rPr>
-            <w:rStyle w:val="Hipervnculo"/>
-          </w:rPr>
-          <w:t>[60]</w:t>
-        </w:r>
-      </w:hyperlink>
-      <w:r>
-        <w:t xml:space="preserve"> </w:t>
-      </w:r>
-      <w:hyperlink r:id="rId263" w:anchor=":~:text=deber%C3%ADan%20estar%20incluidos%20en%20la,se%20la%20cobran%2C%20es%20irregular">
-        <w:r>
-          <w:rPr>
-            <w:rStyle w:val="Hipervnculo"/>
-          </w:rPr>
-          <w:t>[61]</w:t>
-        </w:r>
-      </w:hyperlink>
-      <w:r>
-        <w:t xml:space="preserve"> </w:t>
-      </w:r>
-      <w:hyperlink r:id="rId264" w:anchor=":~:text=inmediata%20%20en%20%20sala,se%20la%20cobran%2C%20es%20irregular">
-        <w:r>
-          <w:rPr>
-            <w:rStyle w:val="Hipervnculo"/>
-          </w:rPr>
-          <w:t>[62]</w:t>
-        </w:r>
-      </w:hyperlink>
-      <w:r>
-        <w:t xml:space="preserve"> </w:t>
-      </w:r>
-      <w:hyperlink r:id="rId265" w:anchor=":~:text=En%20%20muchas%20%20cuentas,Esto">
-        <w:r>
-          <w:rPr>
-            <w:rStyle w:val="Hipervnculo"/>
-          </w:rPr>
-          <w:t>[63]</w:t>
-        </w:r>
-      </w:hyperlink>
-      <w:r>
-        <w:t xml:space="preserve"> </w:t>
-      </w:r>
-      <w:hyperlink r:id="rId266" w:anchor=":~:text=maliciosamente%2C%20%20es%20una%20forma,paciente%20saber%20qu%C3%A9%20pag%C3%B3">
-        <w:r>
-          <w:rPr>
-            <w:rStyle w:val="Hipervnculo"/>
-          </w:rPr>
-          <w:t>[64]</w:t>
-        </w:r>
-      </w:hyperlink>
-      <w:r>
-        <w:t xml:space="preserve"> </w:t>
-      </w:r>
-      <w:hyperlink r:id="rId267" w:anchor=":~:text=aseguradora%20no%20reconoci%C3%B3%20o%20que,paciente%20saber%20qu%C3%A9%20pag%C3%B3">
-        <w:r>
-          <w:rPr>
-            <w:rStyle w:val="Hipervnculo"/>
-          </w:rPr>
-          <w:t>[65]</w:t>
-        </w:r>
-      </w:hyperlink>
-      <w:r>
-        <w:t xml:space="preserve"> </w:t>
-      </w:r>
-      <w:hyperlink r:id="rId268" w:anchor=":~:text=Por%20ejemplo%2C%20%203201001%20%E2%80%9CGastos,cl%C3%ADnicas%20%20utilizan%20%20estos">
-        <w:r>
-          <w:rPr>
-            <w:rStyle w:val="Hipervnculo"/>
-          </w:rPr>
-          <w:t>[66]</w:t>
-        </w:r>
-      </w:hyperlink>
-      <w:r>
-        <w:t xml:space="preserve"> </w:t>
-      </w:r>
-      <w:hyperlink r:id="rId269" w:anchor=":~:text=cosas%3A%20desde%20pa%C3%B1ales%2C%20art%C3%ADculos%20de,de%20enfermer%C3%ADa%2C%20equipamiento%20adicional%2C%20etc">
-        <w:r>
-          <w:rPr>
-            <w:rStyle w:val="Hipervnculo"/>
-          </w:rPr>
-          <w:t>[67]</w:t>
-        </w:r>
-      </w:hyperlink>
-      <w:r>
-        <w:t xml:space="preserve"> </w:t>
-      </w:r>
-      <w:hyperlink r:id="rId270" w:anchor=":~:text=excluya,sin%20dar%20explicaciones%20precisas">
-        <w:r>
-          <w:rPr>
-            <w:rStyle w:val="Hipervnculo"/>
-          </w:rPr>
-          <w:t>[68]</w:t>
-        </w:r>
-      </w:hyperlink>
-      <w:r>
-        <w:t xml:space="preserve"> </w:t>
-      </w:r>
-      <w:hyperlink r:id="rId271" w:anchor=":~:text=figura%20en%20el%20listado%20oficial,sin%20dar%20explicaciones%20precisas">
-        <w:r>
-          <w:rPr>
-            <w:rStyle w:val="Hipervnculo"/>
-          </w:rPr>
-          <w:t>[69]</w:t>
-        </w:r>
-      </w:hyperlink>
-      <w:r>
-        <w:t xml:space="preserve"> </w:t>
-      </w:r>
-      <w:hyperlink r:id="rId272" w:anchor=":~:text=arbitrario%29,sin%20dar%20explicaciones%20precisas">
-        <w:r>
-          <w:rPr>
-            <w:rStyle w:val="Hipervnculo"/>
-          </w:rPr>
-          <w:t>[70]</w:t>
-        </w:r>
-      </w:hyperlink>
-      <w:r>
-        <w:t xml:space="preserve"> </w:t>
-      </w:r>
-      <w:hyperlink r:id="rId273" w:anchor=":~:text=El%20%20impacto%20financiero%20es,%C2%BFO%20era">
-        <w:r>
-          <w:rPr>
-            <w:rStyle w:val="Hipervnculo"/>
-          </w:rPr>
-          <w:t>[71]</w:t>
-        </w:r>
-      </w:hyperlink>
-      <w:r>
-        <w:t xml:space="preserve"> </w:t>
-      </w:r>
-      <w:hyperlink r:id="rId274" w:anchor=":~:text=paciente%20lo%20paga%20al%20100,El%20%20problema%20surge">
-        <w:r>
-          <w:rPr>
-            <w:rStyle w:val="Hipervnculo"/>
-          </w:rPr>
-          <w:t>[72]</w:t>
-        </w:r>
-      </w:hyperlink>
-      <w:r>
-        <w:t xml:space="preserve"> </w:t>
-      </w:r>
-      <w:hyperlink r:id="rId275" w:anchor=":~:text=cuando%20%20esos%20%20montos,falta%20de%20transparencia%20permite%20abuso">
-        <w:r>
-          <w:rPr>
-            <w:rStyle w:val="Hipervnculo"/>
-          </w:rPr>
-          <w:t>[73]</w:t>
-        </w:r>
-      </w:hyperlink>
-      <w:r>
-        <w:t xml:space="preserve"> </w:t>
-      </w:r>
-      <w:hyperlink r:id="rId276" w:anchor=":~:text=paciente,no%20vienen%20acompa%C3%B1ados%20de%20detalle">
-        <w:r>
-          <w:rPr>
-            <w:rStyle w:val="Hipervnculo"/>
-          </w:rPr>
-          <w:t>[74]</w:t>
-        </w:r>
-      </w:hyperlink>
-      <w:r>
-        <w:t xml:space="preserve"> </w:t>
-      </w:r>
-      <w:hyperlink r:id="rId277" w:anchor=":~:text=Legalmente%2C%20el%20uso%20de%20c%C3%B3digos,liquidan%20con%20este%20c%C3%B3digo%E2%80%9D%2C%20etc">
-        <w:r>
-          <w:rPr>
-            <w:rStyle w:val="Hipervnculo"/>
-          </w:rPr>
-          <w:t>[75]</w:t>
-        </w:r>
-      </w:hyperlink>
-      <w:r>
-        <w:t xml:space="preserve"> </w:t>
-      </w:r>
-      <w:hyperlink r:id="rId278" w:anchor=":~:text=%29,no%20vienen%20acompa%C3%B1ados%20de%20detalle">
-        <w:r>
-          <w:rPr>
-            <w:rStyle w:val="Hipervnculo"/>
-          </w:rPr>
-          <w:t>[76]</w:t>
-        </w:r>
-      </w:hyperlink>
-      <w:r>
-        <w:t xml:space="preserve"> </w:t>
-      </w:r>
-      <w:hyperlink r:id="rId279" w:anchor=":~:text=paciente%20%20dif%C3%ADcilmente%20%20lo,no%20vienen%20acompa%C3%B1ados%20de%20detalle">
-        <w:r>
-          <w:rPr>
-            <w:rStyle w:val="Hipervnculo"/>
-          </w:rPr>
-          <w:t>[77]</w:t>
-        </w:r>
-      </w:hyperlink>
-      <w:r>
-        <w:t xml:space="preserve"> </w:t>
-      </w:r>
-      <w:hyperlink r:id="rId280" w:anchor=":~:text=como%20ciertos%20insumos%20o%20procedimientos,usan%20%20estos%20%20c%C3%B3digos">
-        <w:r>
-          <w:rPr>
-            <w:rStyle w:val="Hipervnculo"/>
-          </w:rPr>
-          <w:t>[78]</w:t>
-        </w:r>
-      </w:hyperlink>
-      <w:r>
-        <w:t xml:space="preserve"> </w:t>
-      </w:r>
-      <w:hyperlink r:id="rId281" w:anchor=":~:text=gen%C3%A9ricos,haber%20aceptado%20ese%20cobro%20extra">
-        <w:r>
-          <w:rPr>
-            <w:rStyle w:val="Hipervnculo"/>
-          </w:rPr>
-          <w:t>[79]</w:t>
-        </w:r>
-      </w:hyperlink>
-      <w:r>
-        <w:t xml:space="preserve"> </w:t>
-      </w:r>
-      <w:hyperlink r:id="rId282" w:anchor=":~:text=%C2%BFQu%C3%A9%20hacer%3F%3A%20%20Siempre%20que,quiere%20detallar%2C%20%20es%20un">
-        <w:r>
-          <w:rPr>
-            <w:rStyle w:val="Hipervnculo"/>
-          </w:rPr>
-          <w:t>[80]</w:t>
-        </w:r>
-      </w:hyperlink>
-      <w:r>
-        <w:t xml:space="preserve"> </w:t>
-      </w:r>
-      <w:hyperlink r:id="rId283" w:anchor=":~:text=foco%20rojo,al%20menos%20habr%C3%A1%20obtenido%20claridad">
-        <w:r>
-          <w:rPr>
-            <w:rStyle w:val="Hipervnculo"/>
-          </w:rPr>
-          <w:t>[81]</w:t>
-        </w:r>
-      </w:hyperlink>
-      <w:r>
-        <w:t xml:space="preserve"> </w:t>
-      </w:r>
-      <w:hyperlink r:id="rId284" w:anchor=":~:text=menos%20usted%20sabr%C3%A1%20qu%C3%A9%20fue,debi%C3%B3%20estar%20%20cubierto">
-        <w:r>
-          <w:rPr>
-            <w:rStyle w:val="Hipervnculo"/>
-          </w:rPr>
-          <w:t>[82]</w:t>
-        </w:r>
-      </w:hyperlink>
-      <w:r>
-        <w:t xml:space="preserve"> </w:t>
-      </w:r>
-      <w:hyperlink r:id="rId285" w:anchor=":~:text=Un%20%20caso%20%20t%C3%ADpico,seguro%20cubra%20lo%20que%20corresponde">
-        <w:r>
-          <w:rPr>
-            <w:rStyle w:val="Hipervnculo"/>
-          </w:rPr>
-          <w:t>[83]</w:t>
-        </w:r>
-      </w:hyperlink>
-      <w:r>
-        <w:t xml:space="preserve"> </w:t>
-      </w:r>
-      <w:hyperlink r:id="rId286" w:anchor=":~:text=parcialmente%20bajo%20c%C3%B3digos%20normales%20,seguro%20cubra%20lo%20que%20corresponde">
-        <w:r>
-          <w:rPr>
-            <w:rStyle w:val="Hipervnculo"/>
-          </w:rPr>
-          <w:t>[84]</w:t>
-        </w:r>
-      </w:hyperlink>
-      <w:r>
-        <w:t xml:space="preserve"> </w:t>
-      </w:r>
-      <w:hyperlink r:id="rId287" w:anchor=":~:text=En%20resumen%2C%20no%20acepte%20pagos,que%20escondan%20cobros%20discutibles">
-        <w:r>
-          <w:rPr>
-            <w:rStyle w:val="Hipervnculo"/>
-          </w:rPr>
-          <w:t>[85]</w:t>
-        </w:r>
-      </w:hyperlink>
-      <w:r>
-        <w:t xml:space="preserve"> </w:t>
-      </w:r>
-      <w:hyperlink r:id="rId288" w:anchor=":~:text=Incumplimiento%20de%20topes%20o%20porcentajes,Otra%20variante%20es%20cuando%20el">
-        <w:r>
-          <w:rPr>
-            <w:rStyle w:val="Hipervnculo"/>
-          </w:rPr>
-          <w:t>[86]</w:t>
-        </w:r>
-      </w:hyperlink>
-      <w:r>
-        <w:t xml:space="preserve"> </w:t>
-      </w:r>
-      <w:hyperlink r:id="rId289" w:anchor=":~:text=plan%20indica%20cobertura%20%20100,cobra%20por%20encima%20de%20ese">
-        <w:r>
-          <w:rPr>
-            <w:rStyle w:val="Hipervnculo"/>
-          </w:rPr>
-          <w:t>[87]</w:t>
-        </w:r>
-      </w:hyperlink>
-      <w:r>
-        <w:t xml:space="preserve"> </w:t>
-      </w:r>
-      <w:hyperlink r:id="rId290" w:anchor=":~:text=algunas%20%20cuentas%20%20presentan,c%C3%B3mo%20se%20mide%20ese%20exceso">
-        <w:r>
-          <w:rPr>
-            <w:rStyle w:val="Hipervnculo"/>
-          </w:rPr>
-          <w:t>[88]</w:t>
-        </w:r>
-      </w:hyperlink>
-      <w:r>
-        <w:t xml:space="preserve"> </w:t>
-      </w:r>
-      <w:hyperlink r:id="rId291" w:anchor=":~:text=Cargos%20%20por%20%20prestaciones,la%20codifica%20mal%20como%20est%C3%A9tica">
-        <w:r>
-          <w:rPr>
-            <w:rStyle w:val="Hipervnculo"/>
-          </w:rPr>
-          <w:t>[89]</w:t>
-        </w:r>
-      </w:hyperlink>
-      <w:r>
-        <w:t xml:space="preserve"> </w:t>
-      </w:r>
-      <w:hyperlink r:id="rId292" w:anchor=":~:text=costos%20que%20deber%C3%ADan%20ser%20,cargan%20todo%20a%20usted%20indebidamente">
-        <w:r>
-          <w:rPr>
-            <w:rStyle w:val="Hipervnculo"/>
-          </w:rPr>
-          <w:t>[90]</w:t>
-        </w:r>
-      </w:hyperlink>
-      <w:r>
-        <w:t xml:space="preserve"> </w:t>
-      </w:r>
-      <w:hyperlink r:id="rId293" w:anchor=":~:text=Un%20ejemplo%20concreto%20del%20listado,cuenta%20de%20la%20cl%C3%ADnica%20aparece">
-        <w:r>
-          <w:rPr>
-            <w:rStyle w:val="Hipervnculo"/>
-          </w:rPr>
-          <w:t>[91]</w:t>
-        </w:r>
-      </w:hyperlink>
-      <w:r>
-        <w:t xml:space="preserve"> </w:t>
-      </w:r>
-      <w:hyperlink r:id="rId294" w:anchor=":~:text=Imaginemos%20un%20afiliado%20con%20plan,cuenta%20de%20la%20cl%C3%ADnica%20aparece">
-        <w:r>
-          <w:rPr>
-            <w:rStyle w:val="Hipervnculo"/>
-          </w:rPr>
-          <w:t>[92]</w:t>
-        </w:r>
-      </w:hyperlink>
-      <w:r>
-        <w:t xml:space="preserve"> </w:t>
-      </w:r>
-      <w:hyperlink r:id="rId295" w:anchor=":~:text=un%20copago%20de%2C%20digamos%2C%20%24200,el%20paciente%20pague%20el%20100">
-        <w:r>
-          <w:rPr>
-            <w:rStyle w:val="Hipervnculo"/>
-          </w:rPr>
-          <w:t>[93]</w:t>
-        </w:r>
-      </w:hyperlink>
-      <w:r>
-        <w:t xml:space="preserve"> </w:t>
-      </w:r>
-      <w:hyperlink r:id="rId296" w:anchor=":~:text=un%20copago%20de%2C%20digamos%2C%20%24200,el%20paciente%20pague%20el%20100">
-        <w:r>
-          <w:rPr>
-            <w:rStyle w:val="Hipervnculo"/>
-          </w:rPr>
-          <w:t>[94]</w:t>
-        </w:r>
-      </w:hyperlink>
-      <w:r>
-        <w:t xml:space="preserve"> </w:t>
-      </w:r>
-      <w:hyperlink r:id="rId297" w:anchor=":~:text=podr%C3%ADa%20referirse%20a%20que%20la,el%20paciente%20pague%20el%20100">
-        <w:r>
-          <w:rPr>
-            <w:rStyle w:val="Hipervnculo"/>
-          </w:rPr>
-          <w:t>[95]</w:t>
-        </w:r>
-      </w:hyperlink>
-      <w:r>
-        <w:t xml:space="preserve"> </w:t>
-      </w:r>
-      <w:hyperlink r:id="rId298" w:anchor=":~:text=Desde%20el%20enfoque%20legal%2C%20estos,como%20est%C3%A1%20en%20su%20plan">
-        <w:r>
-          <w:rPr>
-            <w:rStyle w:val="Hipervnculo"/>
-          </w:rPr>
-          <w:t>[96]</w:t>
-        </w:r>
-      </w:hyperlink>
-      <w:r>
-        <w:t xml:space="preserve"> </w:t>
-      </w:r>
-      <w:hyperlink r:id="rId299" w:anchor=":~:text=la%20%20cuenta%20%20final,cobraron%20m%C3%A1s%20all%C3%A1%20sin%20cubrir">
-        <w:r>
-          <w:rPr>
-            <w:rStyle w:val="Hipervnculo"/>
-          </w:rPr>
-          <w:t>[97]</w:t>
-        </w:r>
-      </w:hyperlink>
-      <w:r>
-        <w:t xml:space="preserve"> </w:t>
-      </w:r>
-      <w:hyperlink r:id="rId300" w:anchor=":~:text=liquidaci%C3%B3n%20,cobraron%20m%C3%A1s%20all%C3%A1%20sin%20cubrir">
-        <w:r>
-          <w:rPr>
-            <w:rStyle w:val="Hipervnculo"/>
-          </w:rPr>
-          <w:t>[98]</w:t>
-        </w:r>
-      </w:hyperlink>
-      <w:r>
-        <w:t xml:space="preserve"> </w:t>
-      </w:r>
-      <w:hyperlink r:id="rId301" w:anchor=":~:text=Cl%C3%ADnicamente%2C%20a%20veces%20el%20prestador,pueden%20simplemente%20pasarle%20la%20cuenta">
-        <w:r>
-          <w:rPr>
-            <w:rStyle w:val="Hipervnculo"/>
-          </w:rPr>
-          <w:t>[99]</w:t>
-        </w:r>
-      </w:hyperlink>
-      <w:r>
-        <w:t xml:space="preserve"> </w:t>
-      </w:r>
-      <w:hyperlink r:id="rId302" w:anchor=":~:text=muchas%20veces%20es%20un%20tema,pueden%20simplemente%20pasarle%20la%20cuenta">
-        <w:r>
-          <w:rPr>
-            <w:rStyle w:val="Hipervnculo"/>
-          </w:rPr>
-          <w:t>[100]</w:t>
-        </w:r>
-      </w:hyperlink>
-      <w:r>
-        <w:t xml:space="preserve"> </w:t>
-      </w:r>
-      <w:hyperlink r:id="rId303" w:anchor=":~:text=C%C3%B3mo%20protegerse%3A%20Conozca%20,y%20usted%20no%20debe%20pagarlo">
-        <w:r>
-          <w:rPr>
-            <w:rStyle w:val="Hipervnculo"/>
-          </w:rPr>
-          <w:t>[101]</w:t>
-        </w:r>
-      </w:hyperlink>
-      <w:r>
-        <w:t xml:space="preserve"> </w:t>
-      </w:r>
-      <w:hyperlink r:id="rId304" w:anchor=":~:text=su%20plan%20dice%2090,y%20usted%20no%20debe%20pagarlo">
-        <w:r>
-          <w:rPr>
-            <w:rStyle w:val="Hipervnculo"/>
-          </w:rPr>
-          <w:t>[102]</w:t>
-        </w:r>
-      </w:hyperlink>
-      <w:r>
-        <w:t xml:space="preserve"> </w:t>
-      </w:r>
-      <w:hyperlink r:id="rId305" w:anchor=":~:text=Un%20mecanismo%20%C3%BAtil%20es%20comparar,Documente%20todo%20por%20escrito">
-        <w:r>
-          <w:rPr>
-            <w:rStyle w:val="Hipervnculo"/>
-          </w:rPr>
-          <w:t>[103]</w:t>
-        </w:r>
-      </w:hyperlink>
-      <w:r>
-        <w:t xml:space="preserve"> </w:t>
-      </w:r>
-      <w:hyperlink r:id="rId306" w:anchor=":~:text=mostrar%C3%A1%20lo%20que%20la%20isapre,Documente%20todo%20por%20escrito">
-        <w:r>
-          <w:rPr>
-            <w:rStyle w:val="Hipervnculo"/>
-          </w:rPr>
-          <w:t>[104]</w:t>
-        </w:r>
-      </w:hyperlink>
-      <w:r>
-        <w:t xml:space="preserve"> </w:t>
-      </w:r>
-      <w:hyperlink r:id="rId307" w:anchor=":~:text=Si%20la%20cl%C3%ADnica%20se%20reh%C3%BAsa,administrativo%20%20deber%C3%ADa%20corregirse">
-        <w:r>
-          <w:rPr>
-            <w:rStyle w:val="Hipervnculo"/>
-          </w:rPr>
-          <w:t>[105]</w:t>
-        </w:r>
-      </w:hyperlink>
-      <w:r>
-        <w:t xml:space="preserve"> </w:t>
-      </w:r>
-      <w:hyperlink r:id="rId308" w:anchor=":~:text=La%20%20reconversi%C3%B3n%20%20tarifaria,si%20fuera%20algo%20m%C3%A1s%20caro">
-        <w:r>
-          <w:rPr>
-            <w:rStyle w:val="Hipervnculo"/>
-          </w:rPr>
-          <w:t>[108]</w:t>
-        </w:r>
-      </w:hyperlink>
-      <w:r>
-        <w:t xml:space="preserve"> </w:t>
-      </w:r>
-      <w:hyperlink r:id="rId309" w:anchor=":~:text=medicamentos%20con%20c%C3%B3digos%20de%20mayor,si%20fuera%20algo%20m%C3%A1s%20caro">
-        <w:r>
-          <w:rPr>
-            <w:rStyle w:val="Hipervnculo"/>
-          </w:rPr>
-          <w:t>[109]</w:t>
-        </w:r>
-      </w:hyperlink>
-      <w:r>
-        <w:t xml:space="preserve"> </w:t>
-      </w:r>
-      <w:hyperlink r:id="rId310" w:anchor=":~:text=Desde%20el%20enfoque%20legal%2C%20estos,tal%20como%20est%C3%A1%20en%20su">
-        <w:r>
-          <w:rPr>
-            <w:rStyle w:val="Hipervnculo"/>
-          </w:rPr>
-          <w:t>[154]</w:t>
-        </w:r>
-      </w:hyperlink>
-      <w:r>
-        <w:t xml:space="preserve"> Informe sobre Prácticas Irregulares en Cuentas Hospitalarias y Clínicas.pdf</w:t>
+        <w:rPr>
+          <w:b/>
+          <w:bCs/>
+          <w:lang w:val="es-CL"/>
+        </w:rPr>
+      </w:pPr>
+      <w:r>
+        <w:rPr>
+          <w:b/>
+          <w:bCs/>
+          <w:lang w:val="es-CL"/>
+        </w:rPr>
+        <w:t>Doctrinas Clave de la Jurisprudencia SIS para RevisatuCuenta</w:t>
       </w:r>
     </w:p>
     <w:p>
       <w:pPr>
         <w:pStyle w:val="Textoindependiente"/>
-      </w:pPr>
-      <w:hyperlink r:id="rId311">
-        <w:r>
-          <w:rPr>
-            <w:rStyle w:val="Hipervnculo"/>
-          </w:rPr>
-          <w:t>file://file-CALr7TJCnsgU3MBHoDMywD</w:t>
-        </w:r>
-      </w:hyperlink>
+        <w:numPr>
+          <w:ilvl w:val="0"/>
+          <w:numId w:val="6"/>
+        </w:numPr>
+        <w:rPr>
+          <w:lang w:val="es-CL"/>
+        </w:rPr>
+      </w:pPr>
+      <w:r>
+        <w:rPr>
+          <w:b/>
+          <w:bCs/>
+          <w:lang w:val="es-CL"/>
+        </w:rPr>
+        <w:t>Urgencia como hecho clínico objetivo</w:t>
+      </w:r>
+      <w:r>
+        <w:rPr>
+          <w:lang w:val="es-CL"/>
+        </w:rPr>
+        <w:t> – La Superintendencia de Salud ha reiterado que la condición de </w:t>
+      </w:r>
+      <w:r>
+        <w:rPr>
+          <w:i/>
+          <w:iCs/>
+          <w:lang w:val="es-CL"/>
+        </w:rPr>
+        <w:t>urgencia o emergencia vital</w:t>
+      </w:r>
+      <w:r>
+        <w:rPr>
+          <w:lang w:val="es-CL"/>
+        </w:rPr>
+        <w:t> es un hecho objetivo, determinado por el estado clínico del paciente (riesgo vital o de secuela grave) y no por formalidades administrativas. En consecuencia, la ausencia de certificados o el incumplimiento del procedimiento de certificación de la urgencia </w:t>
+      </w:r>
+      <w:r>
+        <w:rPr>
+          <w:b/>
+          <w:bCs/>
+          <w:lang w:val="es-CL"/>
+        </w:rPr>
+        <w:t>no puede perjudicar al paciente</w:t>
+      </w:r>
+      <w:r>
+        <w:rPr>
+          <w:lang w:val="es-CL"/>
+        </w:rPr>
+        <w:t xml:space="preserve">, dado que ni éste ni su familia están en situación de gestionar trámites en medio de una </w:t>
+      </w:r>
+      <w:r>
+        <w:rPr>
+          <w:lang w:val="es-CL"/>
+        </w:rPr>
+        <w:lastRenderedPageBreak/>
+        <w:t>urgencia. SIS ha sostenido uniformemente este criterio: si los antecedentes médicos demuestran que al ingreso había riesgo vital, procede la cobertura de la “Ley de Urgencia” hasta la estabilización clínica, aunque el prestador no haya tramitado correctamente la urgencia. </w:t>
+      </w:r>
+      <w:r>
+        <w:rPr>
+          <w:b/>
+          <w:bCs/>
+          <w:lang w:val="es-CL"/>
+        </w:rPr>
+        <w:t>Ejemplo:</w:t>
+      </w:r>
+      <w:r>
+        <w:rPr>
+          <w:lang w:val="es-CL"/>
+        </w:rPr>
+        <w:t> En un caso, el Fondo Nacional de Salud (Fonasa) debió cubrir íntegramente las atenciones de una paciente desde su ingreso de urgencia (22 de febrero) hasta su estabilización real el 11 de marzo, rechazando la tesis de estabilización anticipada que habría limitado el financiamiento. </w:t>
+      </w:r>
+      <w:r>
+        <w:rPr>
+          <w:b/>
+          <w:bCs/>
+          <w:lang w:val="es-CL"/>
+        </w:rPr>
+        <w:t>Implicancia:</w:t>
+      </w:r>
+      <w:r>
+        <w:rPr>
+          <w:lang w:val="es-CL"/>
+        </w:rPr>
+        <w:t> La app debe alertar cobros al paciente por atenciones de urgencia vital hasta antes de la estabilización médica, especialmente si la negativa de cobertura se basó solo en falta de certificación o trámites. Según SIS, toda urgencia objetivamente acreditada debe ser cubierta en esos casos, sin trasladar al usuario la carga económica de un procedimiento administrativo omitido.</w:t>
+      </w:r>
     </w:p>
     <w:p>
       <w:pPr>
         <w:pStyle w:val="Textoindependiente"/>
-      </w:pPr>
-      <w:hyperlink r:id="rId312" w:anchor=":~:text=%5D%2C%20,">
-        <w:r>
-          <w:rPr>
-            <w:rStyle w:val="Hipervnculo"/>
-          </w:rPr>
-          <w:t>[49]</w:t>
-        </w:r>
-      </w:hyperlink>
-      <w:r>
-        <w:t xml:space="preserve"> </w:t>
-      </w:r>
-      <w:hyperlink r:id="rId313" w:anchor=":~:text=,">
-        <w:r>
-          <w:rPr>
-            <w:rStyle w:val="Hipervnculo"/>
-          </w:rPr>
-          <w:t>[58]</w:t>
-        </w:r>
-      </w:hyperlink>
-      <w:r>
-        <w:t xml:space="preserve"> hoteleria_sis.json</w:t>
+        <w:numPr>
+          <w:ilvl w:val="0"/>
+          <w:numId w:val="6"/>
+        </w:numPr>
+        <w:rPr>
+          <w:lang w:val="es-CL"/>
+        </w:rPr>
+      </w:pPr>
+      <w:r>
+        <w:rPr>
+          <w:b/>
+          <w:bCs/>
+          <w:lang w:val="es-CL"/>
+        </w:rPr>
+        <w:t>Interpretación restrictiva de exclusiones de cobertura</w:t>
+      </w:r>
+      <w:r>
+        <w:rPr>
+          <w:lang w:val="es-CL"/>
+        </w:rPr>
+        <w:t> – Las cláusulas de exclusión en los contratos de salud </w:t>
+      </w:r>
+      <w:r>
+        <w:rPr>
+          <w:i/>
+          <w:iCs/>
+          <w:lang w:val="es-CL"/>
+        </w:rPr>
+        <w:t>se aplican de manera limitada y pro-asegurado</w:t>
+      </w:r>
+      <w:r>
+        <w:rPr>
+          <w:lang w:val="es-CL"/>
+        </w:rPr>
+        <w:t>. Legalmente, una isapre </w:t>
+      </w:r>
+      <w:r>
+        <w:rPr>
+          <w:b/>
+          <w:bCs/>
+          <w:lang w:val="es-CL"/>
+        </w:rPr>
+        <w:t>no puede excluir coberturas</w:t>
+      </w:r>
+      <w:r>
+        <w:rPr>
+          <w:lang w:val="es-CL"/>
+        </w:rPr>
+        <w:t> salvo por prestaciones </w:t>
+      </w:r>
+      <w:r>
+        <w:rPr>
+          <w:i/>
+          <w:iCs/>
+          <w:lang w:val="es-CL"/>
+        </w:rPr>
+        <w:t>fuera del arancel oficial</w:t>
+      </w:r>
+      <w:r>
+        <w:rPr>
+          <w:lang w:val="es-CL"/>
+        </w:rPr>
+        <w:t> (o medicamentos ambulatorios no arancelados). Por ello, cuando un asegurador niega cobertura invocando una exclusión, debe probar claramente que el caso calza en una causal válida y explícita. Criterio recurrente es que las exclusiones deben interpretarse </w:t>
+      </w:r>
+      <w:r>
+        <w:rPr>
+          <w:b/>
+          <w:bCs/>
+          <w:lang w:val="es-CL"/>
+        </w:rPr>
+        <w:t>restrictivamente</w:t>
+      </w:r>
+      <w:r>
+        <w:rPr>
+          <w:lang w:val="es-CL"/>
+        </w:rPr>
+        <w:t>, resolviendo cualquier ambigüedad a favor del afiliado. </w:t>
+      </w:r>
+      <w:r>
+        <w:rPr>
+          <w:b/>
+          <w:bCs/>
+          <w:lang w:val="es-CL"/>
+        </w:rPr>
+        <w:t>Ejemplo:</w:t>
+      </w:r>
+      <w:r>
+        <w:rPr>
+          <w:lang w:val="es-CL"/>
+        </w:rPr>
+        <w:t> En un caso sobre recambio de prótesis mamaria, la isapre alegó que era un procedimiento estético excluido; el tribunal constató que no había pruebas suficientes del carácter meramente estético y ordenó otorgar cobertura conforme al plan, puesto que las exclusiones de cobertura no pueden aplicarse en forma amplia sin base objetiva. Asimismo, SIS ha reconocido que los contratos deben adaptarse a los avances médicos: por ejemplo, obligó a cubrir un medicamento oncológico de administración intramuscular (Fulvestrant) pese a que el plan solo mencionaba cobertura para quimioterapia endovenosa, ya que interpretar literalmente esa limitación hubiera negado al paciente un tratamiento moderno y eficaz. </w:t>
+      </w:r>
+      <w:r>
+        <w:rPr>
+          <w:b/>
+          <w:bCs/>
+          <w:lang w:val="es-CL"/>
+        </w:rPr>
+        <w:t>Implicancia:</w:t>
+      </w:r>
+      <w:r>
+        <w:rPr>
+          <w:lang w:val="es-CL"/>
+        </w:rPr>
+        <w:t> La app debe marcar cobros al usuario o rechazos de cobertura basados en exclusiones contractuales dudosas (tratamientos que podrían considerarse incluidos o necesarios). Según la doctrina SIS, si la exclusión no es inequívoca o se funda en interpretaciones extensivas (p. ej. calificar un tratamiento necesario como “estético” sin evidencia contundente), el cobro es cuestionable y posiblemente improcedente.</w:t>
       </w:r>
     </w:p>
     <w:p>
       <w:pPr>
         <w:pStyle w:val="Textoindependiente"/>
-      </w:pPr>
-      <w:hyperlink r:id="rId314">
-        <w:r>
-          <w:rPr>
-            <w:rStyle w:val="Hipervnculo"/>
-          </w:rPr>
-          <w:t>file://file-PxoudN1LLLiQUUEbY7djRP</w:t>
-        </w:r>
-      </w:hyperlink>
+        <w:numPr>
+          <w:ilvl w:val="0"/>
+          <w:numId w:val="6"/>
+        </w:numPr>
+        <w:rPr>
+          <w:lang w:val="es-CL"/>
+        </w:rPr>
+      </w:pPr>
+      <w:r>
+        <w:rPr>
+          <w:b/>
+          <w:bCs/>
+          <w:lang w:val="es-CL"/>
+        </w:rPr>
+        <w:t>Preexistencias no declaradas: carga de la prueba para negar cobertura</w:t>
+      </w:r>
+      <w:r>
+        <w:rPr>
+          <w:lang w:val="es-CL"/>
+        </w:rPr>
+        <w:t> – En materia de enfermedades preexistentes, la SIS exige estricto apego a la normativa: la </w:t>
+      </w:r>
+      <w:r>
+        <w:rPr>
+          <w:i/>
+          <w:iCs/>
+          <w:lang w:val="es-CL"/>
+        </w:rPr>
+        <w:t>Declaración de Salud</w:t>
+      </w:r>
+      <w:r>
+        <w:rPr>
+          <w:lang w:val="es-CL"/>
+        </w:rPr>
+        <w:t> es personal y debe llenarse de buena fe, consignando las patologías </w:t>
+      </w:r>
+      <w:r>
+        <w:rPr>
+          <w:b/>
+          <w:bCs/>
+          <w:lang w:val="es-CL"/>
+        </w:rPr>
+        <w:t>conocidas y diagnosticadas antes del contrato</w:t>
+      </w:r>
+      <w:r>
+        <w:rPr>
+          <w:lang w:val="es-CL"/>
+        </w:rPr>
+        <w:t>. Una isapre solo puede negar cobertura por una supuesta preexistencia omitida si </w:t>
+      </w:r>
+      <w:r>
+        <w:rPr>
+          <w:b/>
+          <w:bCs/>
+          <w:lang w:val="es-CL"/>
+        </w:rPr>
+        <w:t>prueba fehacientemente</w:t>
+      </w:r>
+      <w:r>
+        <w:rPr>
+          <w:lang w:val="es-CL"/>
+        </w:rPr>
+        <w:t xml:space="preserve"> que la condición existía antes de </w:t>
+      </w:r>
+      <w:r>
+        <w:rPr>
+          <w:lang w:val="es-CL"/>
+        </w:rPr>
+        <w:lastRenderedPageBreak/>
+        <w:t>afiliarse </w:t>
+      </w:r>
+      <w:r>
+        <w:rPr>
+          <w:i/>
+          <w:iCs/>
+          <w:lang w:val="es-CL"/>
+        </w:rPr>
+        <w:t>y</w:t>
+      </w:r>
+      <w:r>
+        <w:rPr>
+          <w:lang w:val="es-CL"/>
+        </w:rPr>
+        <w:t> que el afiliado la conocía (diagnóstico médico previo), sin una causa justificada de error u olvido en declararla. La jurisprudencia ha reiterado que la carga de la prueba recae en la isapre, y ante la falta de certeza (duda razonable) sobre el carácter preexistente, prevalece el derecho del usuario a la cobertura. </w:t>
+      </w:r>
+      <w:r>
+        <w:rPr>
+          <w:b/>
+          <w:bCs/>
+          <w:lang w:val="es-CL"/>
+        </w:rPr>
+        <w:t>Ejemplo:</w:t>
+      </w:r>
+      <w:r>
+        <w:rPr>
+          <w:lang w:val="es-CL"/>
+        </w:rPr>
+        <w:t> En el Rol 19.583-2013, una isapre negó cobertura a una menor por úlcera gastroduodenal supuestamente preexistente. SIS concluyó que, si bien había antecedentes clínicos anteriores, </w:t>
+      </w:r>
+      <w:r>
+        <w:rPr>
+          <w:b/>
+          <w:bCs/>
+          <w:lang w:val="es-CL"/>
+        </w:rPr>
+        <w:t>no quedó acreditado fuera de toda duda</w:t>
+      </w:r>
+      <w:r>
+        <w:rPr>
+          <w:lang w:val="es-CL"/>
+        </w:rPr>
+        <w:t> que la enfermedad estuviera diagnosticada antes de la afiliación. La isapre no aportó documentos clínicos decisivos (como controles anteriores a la afiliación) y solo reiteró sus argumentos, incumpliendo su carga probatoria. El fallo acogió la demanda y ordenó cubrir las prestaciones, enfatizando que indicios o sospechas no bastan para configurar una preexistencia no declarada. Por el contrario, en otro caso (Rol 1.051.300-2013) se validó la negativa de cobertura porque sí se comprobó que un tumor ovárico había sido diagnosticado antes del ingreso y la afiliada omitió declararlo sin explicar alguna </w:t>
+      </w:r>
+      <w:r>
+        <w:rPr>
+          <w:i/>
+          <w:iCs/>
+          <w:lang w:val="es-CL"/>
+        </w:rPr>
+        <w:t>justa causa de error</w:t>
+      </w:r>
+      <w:r>
+        <w:rPr>
+          <w:lang w:val="es-CL"/>
+        </w:rPr>
+        <w:t>. </w:t>
+      </w:r>
+      <w:r>
+        <w:rPr>
+          <w:b/>
+          <w:bCs/>
+          <w:lang w:val="es-CL"/>
+        </w:rPr>
+        <w:t>Implicancia:</w:t>
+      </w:r>
+      <w:r>
+        <w:rPr>
+          <w:lang w:val="es-CL"/>
+        </w:rPr>
+        <w:t> La app debe vigilar rechazos de cobertura por “preexistencia” cuando el diagnóstico inicial es dudoso o posterior a la afiliación. Si el usuario enfrenta cobros porque la isapre no cubrió por alegar una enfermedad preexistente sin prueba concluyente (fecha de diagnóstico anterior, exámenes previos, etc.), eso debe señalarse como potencial cobro indebido. La regla programable es: </w:t>
+      </w:r>
+      <w:r>
+        <w:rPr>
+          <w:i/>
+          <w:iCs/>
+          <w:lang w:val="es-CL"/>
+        </w:rPr>
+        <w:t>si no hay evidencia sólida de preexistencia (o si el afiliado podía ignorarla), la denegación de cobertura es cuestionable</w:t>
+      </w:r>
+      <w:r>
+        <w:rPr>
+          <w:lang w:val="es-CL"/>
+        </w:rPr>
+        <w:t> según la doctrina SIS.</w:t>
+      </w:r>
     </w:p>
     <w:p>
       <w:pPr>
         <w:pStyle w:val="Textoindependiente"/>
-      </w:pPr>
-      <w:hyperlink r:id="rId315" w:anchor=":~:text=,Las%20exclusiones%20deben">
-        <w:r>
-          <w:rPr>
-            <w:rStyle w:val="Hipervnculo"/>
-          </w:rPr>
-          <w:t>[106]</w:t>
-        </w:r>
-      </w:hyperlink>
-      <w:r>
-        <w:t xml:space="preserve"> </w:t>
-      </w:r>
-      <w:hyperlink r:id="rId316" w:anchor=":~:text=,y%20no%20est%C3%A9tico%2C%20debe%20cubrirse">
-        <w:r>
-          <w:rPr>
-            <w:rStyle w:val="Hipervnculo"/>
-          </w:rPr>
-          <w:t>[107]</w:t>
-        </w:r>
-      </w:hyperlink>
-      <w:r>
-        <w:t xml:space="preserve"> </w:t>
-      </w:r>
-      <w:hyperlink r:id="rId317" w:anchor=":~:text=,a%20%C3%A9l%2C%20aplica%20Modalidad%20Institucional">
-        <w:r>
-          <w:rPr>
-            <w:rStyle w:val="Hipervnculo"/>
-          </w:rPr>
-          <w:t>[115]</w:t>
-        </w:r>
-      </w:hyperlink>
-      <w:r>
-        <w:t xml:space="preserve"> </w:t>
-      </w:r>
-      <w:hyperlink r:id="rId318" w:anchor=":~:text=,es%20responsabilidad%20de%20la%20Isapre">
-        <w:r>
-          <w:rPr>
-            <w:rStyle w:val="Hipervnculo"/>
-          </w:rPr>
-          <w:t>[135]</w:t>
-        </w:r>
-      </w:hyperlink>
-      <w:r>
-        <w:t xml:space="preserve"> </w:t>
-      </w:r>
-      <w:hyperlink r:id="rId319" w:anchor=":~:text=,lo%20realizado%20fuera%20de%20red">
-        <w:r>
-          <w:rPr>
-            <w:rStyle w:val="Hipervnculo"/>
-          </w:rPr>
-          <w:t>[136]</w:t>
-        </w:r>
-      </w:hyperlink>
-      <w:r>
-        <w:t xml:space="preserve"> jurisprudencia.md</w:t>
+        <w:numPr>
+          <w:ilvl w:val="0"/>
+          <w:numId w:val="6"/>
+        </w:numPr>
+        <w:rPr>
+          <w:lang w:val="es-CL"/>
+        </w:rPr>
+      </w:pPr>
+      <w:r>
+        <w:rPr>
+          <w:b/>
+          <w:bCs/>
+          <w:lang w:val="es-CL"/>
+        </w:rPr>
+        <w:t>Cobros indebidos y desglose de prestaciones (</w:t>
+      </w:r>
+      <w:r>
+        <w:rPr>
+          <w:b/>
+          <w:bCs/>
+          <w:i/>
+          <w:iCs/>
+          <w:lang w:val="es-CL"/>
+        </w:rPr>
+        <w:t>integridad del acto médico</w:t>
+      </w:r>
+      <w:r>
+        <w:rPr>
+          <w:b/>
+          <w:bCs/>
+          <w:lang w:val="es-CL"/>
+        </w:rPr>
+        <w:t>)</w:t>
+      </w:r>
+      <w:r>
+        <w:rPr>
+          <w:lang w:val="es-CL"/>
+        </w:rPr>
+        <w:t> – La SIS procura evitar que se carguen costos duplicados o indebidos en las cuentas médicas. Un principio reiterado es la </w:t>
+      </w:r>
+      <w:r>
+        <w:rPr>
+          <w:i/>
+          <w:iCs/>
+          <w:lang w:val="es-CL"/>
+        </w:rPr>
+        <w:t>integridad del acto quirúrgico</w:t>
+      </w:r>
+      <w:r>
+        <w:rPr>
+          <w:lang w:val="es-CL"/>
+        </w:rPr>
+        <w:t>: </w:t>
+      </w:r>
+      <w:r>
+        <w:rPr>
+          <w:b/>
+          <w:bCs/>
+          <w:lang w:val="es-CL"/>
+        </w:rPr>
+        <w:t>no se deben cobrar por separado</w:t>
+      </w:r>
+      <w:r>
+        <w:rPr>
+          <w:lang w:val="es-CL"/>
+        </w:rPr>
+        <w:t> procedimientos o maniobras que forman parte integral de una prestación mayor, especialmente si no tienen código arancelario independiente. Cualquier intervención necesaria que esté implícita en otra de mayor complejidad </w:t>
+      </w:r>
+      <w:r>
+        <w:rPr>
+          <w:b/>
+          <w:bCs/>
+          <w:lang w:val="es-CL"/>
+        </w:rPr>
+        <w:t>debe incluirse en ésta</w:t>
+      </w:r>
+      <w:r>
+        <w:rPr>
+          <w:lang w:val="es-CL"/>
+        </w:rPr>
+        <w:t> y bonificarse conjuntamente, para impedir desagregar la atención en múltiples cobros. </w:t>
+      </w:r>
+      <w:r>
+        <w:rPr>
+          <w:b/>
+          <w:bCs/>
+          <w:lang w:val="es-CL"/>
+        </w:rPr>
+        <w:t>Ejemplo:</w:t>
+      </w:r>
+      <w:r>
+        <w:rPr>
+          <w:lang w:val="es-CL"/>
+        </w:rPr>
+        <w:t> En el caso Rol 1.037.885-2013, un prestador facturó aparte la “toma de injerto” en una cirugía de rodilla. La Intendencia instruyó y el tribunal confirmó que eso era improcedente: al no existir código propio, el injerto era parte de la cirugía principal, y cobrarlo separadamente violaba la integridad del acto quirúrgico. La isapre tuvo que sumar ese cobro al código principal y aplicar la cobertura del plan sobre el total, evitando un cargo extra al paciente. Adicionalmente, la SIS ha ordenado </w:t>
+      </w:r>
+      <w:r>
+        <w:rPr>
+          <w:b/>
+          <w:bCs/>
+          <w:lang w:val="es-CL"/>
+        </w:rPr>
+        <w:t>devoluciones de pagos</w:t>
+      </w:r>
+      <w:r>
+        <w:rPr>
+          <w:lang w:val="es-CL"/>
+        </w:rPr>
+        <w:t> cuando el afiliado canceló de su bolsillo prestaciones que debieron ser cubiertas. Por ejemplo, si el usuario pagó por error algo ya bonificado o cubierto, el prestador debe restituir ese monto; si no es posible, la isapre debe compensarlo al paciente en la liquidación de cuentas. </w:t>
+      </w:r>
+      <w:r>
+        <w:rPr>
+          <w:b/>
+          <w:bCs/>
+          <w:lang w:val="es-CL"/>
+        </w:rPr>
+        <w:t>Implicancia:</w:t>
+      </w:r>
+      <w:r>
+        <w:rPr>
+          <w:lang w:val="es-CL"/>
+        </w:rPr>
+        <w:t xml:space="preserve"> La app RevisatuCuenta debe detectar ítems cobrados por duplicado o por conceptos </w:t>
+      </w:r>
+      <w:r>
+        <w:rPr>
+          <w:lang w:val="es-CL"/>
+        </w:rPr>
+        <w:lastRenderedPageBreak/>
+        <w:t>anómalos. Reglas a implementar incluyen: alertar si en una factura aparecen cargos separados por procedimientos que usualmente van incluidos en uno solo (p.ej. materiales o pasos quirúrgicos sin código propio). También debe avisar si el paciente pagó atenciones que luego fueron cubiertas por el seguro, para gestionar su reembolso. Estos cobros se considerarían irregulares según la jurisprudencia SIS, que busca prevenir la “desagregación mañosa” de prestaciones y asegurar que el afiliado no pague de más.</w:t>
       </w:r>
     </w:p>
     <w:p>
       <w:pPr>
         <w:pStyle w:val="Textoindependiente"/>
-      </w:pPr>
-      <w:hyperlink r:id="rId320">
-        <w:r>
-          <w:rPr>
-            <w:rStyle w:val="Hipervnculo"/>
-          </w:rPr>
-          <w:t>file://file-37tQjLxTxLBEKav2pFG2fG</w:t>
-        </w:r>
-      </w:hyperlink>
+        <w:numPr>
+          <w:ilvl w:val="0"/>
+          <w:numId w:val="6"/>
+        </w:numPr>
+        <w:rPr>
+          <w:lang w:val="es-CL"/>
+        </w:rPr>
+      </w:pPr>
+      <w:r>
+        <w:rPr>
+          <w:b/>
+          <w:bCs/>
+          <w:lang w:val="es-CL"/>
+        </w:rPr>
+        <w:t>Cobertura CAEC ante insuficiencia de red (evento catastrófico)</w:t>
+      </w:r>
+      <w:r>
+        <w:rPr>
+          <w:lang w:val="es-CL"/>
+        </w:rPr>
+        <w:t> – La Cobertura Adicional para Enfermedades Catastróficas (CAEC) debe ser garantizada efectivamente por la isapre, </w:t>
+      </w:r>
+      <w:r>
+        <w:rPr>
+          <w:b/>
+          <w:bCs/>
+          <w:lang w:val="es-CL"/>
+        </w:rPr>
+        <w:t>incluso si su red de prestadores presenta deficiencias</w:t>
+      </w:r>
+      <w:r>
+        <w:rPr>
+          <w:lang w:val="es-CL"/>
+        </w:rPr>
+        <w:t>. La doctrina SIS establece que, si un afiliado sufre un evento de salud grave y </w:t>
+      </w:r>
+      <w:r>
+        <w:rPr>
+          <w:i/>
+          <w:iCs/>
+          <w:lang w:val="es-CL"/>
+        </w:rPr>
+        <w:t>no existe prestador CAEC disponible en la región</w:t>
+      </w:r>
+      <w:r>
+        <w:rPr>
+          <w:lang w:val="es-CL"/>
+        </w:rPr>
+        <w:t> donde ocurre la urgencia, la isapre está obligada a otorgar el beneficio catastrófico en el lugar donde el paciente fue atendido. En otras palabras, </w:t>
+      </w:r>
+      <w:r>
+        <w:rPr>
+          <w:b/>
+          <w:bCs/>
+          <w:lang w:val="es-CL"/>
+        </w:rPr>
+        <w:t>las falencias de la red no pueden perjudicar al afiliado</w:t>
+      </w:r>
+      <w:r>
+        <w:rPr>
+          <w:lang w:val="es-CL"/>
+        </w:rPr>
+        <w:t>: si la isapre no tiene convenio CAEC en cierta zona, debe igualmente costear la atención catastrófica fuera de su red. SIS recalca que tratándose de redes conformadas por la aseguradora, pesa sobre ésta el deber de responder cuando, por una urgencia vital no disputada, el beneficiario manifiesta su voluntad de acogerse a CAEC pero no puede hacerlo por una carencia en la red ofrecida. </w:t>
+      </w:r>
+      <w:r>
+        <w:rPr>
+          <w:b/>
+          <w:bCs/>
+          <w:lang w:val="es-CL"/>
+        </w:rPr>
+        <w:t>Ejemplo:</w:t>
+      </w:r>
+      <w:r>
+        <w:rPr>
+          <w:lang w:val="es-CL"/>
+        </w:rPr>
+        <w:t> En un fallo de 2014 contra Isapre Banmédica, un afiliado en la VIII Región ingresó de urgencia grave a una clínica local que no era prestador CAEC. Al solicitar la CAEC, se descubrió que </w:t>
+      </w:r>
+      <w:r>
+        <w:rPr>
+          <w:i/>
+          <w:iCs/>
+          <w:lang w:val="es-CL"/>
+        </w:rPr>
+        <w:t>no había ningún hospital CAEC en esa región</w:t>
+      </w:r>
+      <w:r>
+        <w:rPr>
+          <w:lang w:val="es-CL"/>
+        </w:rPr>
+        <w:t>. La SIS determinó que era injusto exigir traslado a otra región para usar el beneficio, por lo que ordenó a la isapre financiar los gastos bajo CAEC en la clínica donde estuvo internado. La isapre alegó que la familia luego rehusó trasladarlo cuando estuvo más estable, pero el tribunal enfatizó que la </w:t>
+      </w:r>
+      <w:r>
+        <w:rPr>
+          <w:b/>
+          <w:bCs/>
+          <w:lang w:val="es-CL"/>
+        </w:rPr>
+        <w:t>falta inicial de un prestador en la región</w:t>
+      </w:r>
+      <w:r>
+        <w:rPr>
+          <w:lang w:val="es-CL"/>
+        </w:rPr>
+        <w:t> ya configuraba una infracción: el afiliado no tuvo opción real de usar la red por defecto de la isapre. </w:t>
+      </w:r>
+      <w:r>
+        <w:rPr>
+          <w:b/>
+          <w:bCs/>
+          <w:lang w:val="es-CL"/>
+        </w:rPr>
+        <w:t>Implicancia:</w:t>
+      </w:r>
+      <w:r>
+        <w:rPr>
+          <w:lang w:val="es-CL"/>
+        </w:rPr>
+        <w:t> La aplicación debe revisar situaciones en que un paciente con costos muy altos (catástrofe) </w:t>
+      </w:r>
+      <w:r>
+        <w:rPr>
+          <w:b/>
+          <w:bCs/>
+          <w:lang w:val="es-CL"/>
+        </w:rPr>
+        <w:t>no pudo usar un prestador preferente</w:t>
+      </w:r>
+      <w:r>
+        <w:rPr>
+          <w:lang w:val="es-CL"/>
+        </w:rPr>
+        <w:t> porque no existía en su zona o no había disponibilidad. Si la isapre negó la CAEC o dejó fuera de cobertura parte de la hospitalización por haberse realizado “fuera de la red”, debe alertarse como potencial injusticia. Conforme a la jurisprudencia, ante una urgencia o condición crítica, el afiliado tiene derecho a la cobertura catastrófica aunque la atención ocurra fuera de la red contratada, cuando la responsabilidad es la </w:t>
+      </w:r>
+      <w:r>
+        <w:rPr>
+          <w:i/>
+          <w:iCs/>
+          <w:lang w:val="es-CL"/>
+        </w:rPr>
+        <w:t>insuficiencia de la red</w:t>
+      </w:r>
+      <w:r>
+        <w:rPr>
+          <w:lang w:val="es-CL"/>
+        </w:rPr>
+        <w:t> ofrecida por la isapre.</w:t>
+      </w:r>
     </w:p>
     <w:p>
       <w:pPr>
         <w:pStyle w:val="Textoindependiente"/>
-      </w:pPr>
-      <w:hyperlink r:id="rId321" w:anchor=":~:text=El%20que%20sin%20tener%20la,En%20igual%20sanci%C3%B3n%20incurrir%C3%A1">
-        <w:r>
-          <w:rPr>
-            <w:rStyle w:val="Hipervnculo"/>
-          </w:rPr>
-          <w:t>[110]</w:t>
-        </w:r>
-      </w:hyperlink>
-      <w:r>
-        <w:t xml:space="preserve"> </w:t>
-      </w:r>
-      <w:hyperlink r:id="rId322" w:anchor=":~:text=enga%C3%B1o%2C%20obtuviere%20los%20beneficios%20establecidos,cualquier%20medio%20la%20comisi%C3%B3n%20de">
-        <w:r>
-          <w:rPr>
-            <w:rStyle w:val="Hipervnculo"/>
-          </w:rPr>
-          <w:t>[111]</w:t>
-        </w:r>
-      </w:hyperlink>
-      <w:r>
-        <w:t xml:space="preserve"> </w:t>
-      </w:r>
-      <w:hyperlink r:id="rId323" w:anchor=":~:text=Sin%20perjuicio%20de%20lo%20anterior%2C,que%20el%20paciente%20se%20encuentre">
-        <w:r>
-          <w:rPr>
-            <w:rStyle w:val="Hipervnculo"/>
-          </w:rPr>
-          <w:t>[123]</w:t>
-        </w:r>
-      </w:hyperlink>
-      <w:r>
-        <w:t xml:space="preserve"> </w:t>
-      </w:r>
-      <w:hyperlink r:id="rId324" w:anchor=":~:text=indicadas%20en%20los%20incisos%20cuarto,cualquier%20otra%20forma%20dicha%20atenci%C3%B3n">
-        <w:r>
-          <w:rPr>
-            <w:rStyle w:val="Hipervnculo"/>
-          </w:rPr>
-          <w:t>[124]</w:t>
-        </w:r>
-      </w:hyperlink>
-      <w:r>
-        <w:t xml:space="preserve"> </w:t>
-      </w:r>
-      <w:hyperlink r:id="rId325" w:anchor=":~:text=por%20un%20m%C3%A9dico%20cirujano%2C%20otorgadas,asistencial%20que%20otorg%C3%B3%20las%20atenciones">
-        <w:r>
-          <w:rPr>
-            <w:rStyle w:val="Hipervnculo"/>
-          </w:rPr>
-          <w:t>[126]</w:t>
-        </w:r>
-      </w:hyperlink>
-      <w:r>
-        <w:t xml:space="preserve"> </w:t>
-      </w:r>
-      <w:hyperlink r:id="rId326" w:anchor=":~:text=aplicaci%C3%B3n%20de%20este%20art%C3%ADculo%20se,el%20valor%20de%20las%20atenciones">
-        <w:r>
-          <w:rPr>
-            <w:rStyle w:val="Hipervnculo"/>
-          </w:rPr>
-          <w:t>[127]</w:t>
-        </w:r>
-      </w:hyperlink>
-      <w:r>
-        <w:t xml:space="preserve"> </w:t>
-      </w:r>
-      <w:hyperlink r:id="rId327">
-        <w:r>
-          <w:rPr>
-            <w:rStyle w:val="Hipervnculo"/>
-          </w:rPr>
-          <w:t>[128]</w:t>
-        </w:r>
-      </w:hyperlink>
-      <w:r>
-        <w:t xml:space="preserve"> </w:t>
-      </w:r>
-      <w:hyperlink r:id="rId328" w:anchor=":~:text=que%20se%20refiere%20el%20art%C3%ADculo,al%20precio%20del%20plan%20de">
-        <w:r>
-          <w:rPr>
-            <w:rStyle w:val="Hipervnculo"/>
-          </w:rPr>
-          <w:t>[129]</w:t>
-        </w:r>
-      </w:hyperlink>
-      <w:r>
-        <w:t xml:space="preserve"> </w:t>
-      </w:r>
-      <w:hyperlink r:id="rId329" w:anchor=":~:text=no%20podr%C3%A1n%20exceder%20del%205,aplicaci%C3%B3n%20de%20este%20mecanismo%2C%20la">
-        <w:r>
-          <w:rPr>
-            <w:rStyle w:val="Hipervnculo"/>
-          </w:rPr>
-          <w:t>[130]</w:t>
-        </w:r>
-      </w:hyperlink>
-      <w:r>
-        <w:t xml:space="preserve"> </w:t>
-      </w:r>
-      <w:hyperlink r:id="rId330" w:anchor=":~:text=Instituci%C3%B3n%20no%20podr%C3%A1%20exigir%20a,650">
-        <w:r>
-          <w:rPr>
-            <w:rStyle w:val="Hipervnculo"/>
-          </w:rPr>
-          <w:t>[131]</w:t>
-        </w:r>
-      </w:hyperlink>
-      <w:r>
-        <w:t xml:space="preserve"> DECRETO FUERZA LEY 2005.pdf</w:t>
+        <w:numPr>
+          <w:ilvl w:val="0"/>
+          <w:numId w:val="6"/>
+        </w:numPr>
+        <w:rPr>
+          <w:lang w:val="es-CL"/>
+        </w:rPr>
+      </w:pPr>
+      <w:r>
+        <w:rPr>
+          <w:b/>
+          <w:bCs/>
+          <w:lang w:val="es-CL"/>
+        </w:rPr>
+        <w:t>Insuficiencia de red preferente y derivaciones</w:t>
+      </w:r>
+      <w:r>
+        <w:rPr>
+          <w:lang w:val="es-CL"/>
+        </w:rPr>
+        <w:t> – De manera relacionada, la SIS ha abordado casos donde </w:t>
+      </w:r>
+      <w:r>
+        <w:rPr>
+          <w:b/>
+          <w:bCs/>
+          <w:lang w:val="es-CL"/>
+        </w:rPr>
+        <w:t>el prestador preferente designado no puede otorgar la atención necesaria</w:t>
+      </w:r>
+      <w:r>
+        <w:rPr>
+          <w:lang w:val="es-CL"/>
+        </w:rPr>
+        <w:t> (por falta de especialistas, cupo o recursos técnicos). El principio tutelar es que la isapre debe asegurar la continuidad de la cobertura en condiciones similares, </w:t>
+      </w:r>
+      <w:r>
+        <w:rPr>
+          <w:i/>
+          <w:iCs/>
+          <w:lang w:val="es-CL"/>
+        </w:rPr>
+        <w:t xml:space="preserve">derivando al paciente a otro prestador </w:t>
+      </w:r>
+      <w:r>
+        <w:rPr>
+          <w:i/>
+          <w:iCs/>
+          <w:lang w:val="es-CL"/>
+        </w:rPr>
+        <w:lastRenderedPageBreak/>
+        <w:t>adecuado sin disminución de beneficios</w:t>
+      </w:r>
+      <w:r>
+        <w:rPr>
+          <w:lang w:val="es-CL"/>
+        </w:rPr>
+        <w:t>. Si el usuario acude a un prestador fuera de la red porque el “preferente” no tenía la capacidad de tratarlo, </w:t>
+      </w:r>
+      <w:r>
+        <w:rPr>
+          <w:i/>
+          <w:iCs/>
+          <w:lang w:val="es-CL"/>
+        </w:rPr>
+        <w:t>no corresponde</w:t>
+      </w:r>
+      <w:r>
+        <w:rPr>
+          <w:lang w:val="es-CL"/>
+        </w:rPr>
+        <w:t> que la isapre niegue la cobertura mejorada que le hubiera dado su red. </w:t>
+      </w:r>
+      <w:r>
+        <w:rPr>
+          <w:b/>
+          <w:bCs/>
+          <w:lang w:val="es-CL"/>
+        </w:rPr>
+        <w:t>Ejemplo:</w:t>
+      </w:r>
+      <w:r>
+        <w:rPr>
+          <w:lang w:val="es-CL"/>
+        </w:rPr>
+        <w:t> En el Rol 100118-2013 (Isapre Masvida), la hija de la reclamante sufrió una enfermedad gravísima (meningitis criptocócica con complicaciones) en Calama. La familia la trasladó a la Clínica Antofagasta por indicación médica, ya que el hospital preferente local carecía de especialistas. Al activar CAEC, la isapre asignó como prestador a Clínica La Portada (de su red cerrada), pero este centro </w:t>
+      </w:r>
+      <w:r>
+        <w:rPr>
+          <w:b/>
+          <w:bCs/>
+          <w:lang w:val="es-CL"/>
+        </w:rPr>
+        <w:t>no contaba con neurología ni infectología</w:t>
+      </w:r>
+      <w:r>
+        <w:rPr>
+          <w:lang w:val="es-CL"/>
+        </w:rPr>
+        <w:t>, por lo que la madre rechazó la derivación por insuficiencia técnica, dejándolo explícito por escrito. La Superintendencia corroboró que efectivamente Clínica La Portada no tenía medios para tratar esa patología y que la isapre </w:t>
+      </w:r>
+      <w:r>
+        <w:rPr>
+          <w:b/>
+          <w:bCs/>
+          <w:lang w:val="es-CL"/>
+        </w:rPr>
+        <w:t>no ofreció una alternativa idónea</w:t>
+      </w:r>
+      <w:r>
+        <w:rPr>
+          <w:lang w:val="es-CL"/>
+        </w:rPr>
+        <w:t> (no designó otro prestador con capacidad). En consecuencia, ordenó otorgar la cobertura CAEC sobre las atenciones en Clínica Antofagasta, pese a ser ajena a la red, dado que la negativa de la afiliada estuvo justificada por una falla real de la red preferente de la isapre. </w:t>
+      </w:r>
+      <w:r>
+        <w:rPr>
+          <w:b/>
+          <w:bCs/>
+          <w:lang w:val="es-CL"/>
+        </w:rPr>
+        <w:t>Implicancia:</w:t>
+      </w:r>
+      <w:r>
+        <w:rPr>
+          <w:lang w:val="es-CL"/>
+        </w:rPr>
+        <w:t> Para RevisatuCuenta, esto significa que se deben señalar casos donde el paciente fue derivado fuera de la red (o decidió atenderse fuera) debido a </w:t>
+      </w:r>
+      <w:r>
+        <w:rPr>
+          <w:b/>
+          <w:bCs/>
+          <w:lang w:val="es-CL"/>
+        </w:rPr>
+        <w:t>falta de disponibilidad o capacidad del prestador en convenio</w:t>
+      </w:r>
+      <w:r>
+        <w:rPr>
+          <w:lang w:val="es-CL"/>
+        </w:rPr>
+        <w:t>. Si luego la aseguradora aplicó menor cobertura (copagos más altos por ser “fuera de red” o negó algún beneficio), podría tratarse de un cobro irregular. La lógica a implementar: cuando el prestador preferente no pudo brindar la atención (documentado por falta de cupo, especialidad u otro), el afiliado </w:t>
+      </w:r>
+      <w:r>
+        <w:rPr>
+          <w:i/>
+          <w:iCs/>
+          <w:lang w:val="es-CL"/>
+        </w:rPr>
+        <w:t>debe</w:t>
+      </w:r>
+      <w:r>
+        <w:rPr>
+          <w:lang w:val="es-CL"/>
+        </w:rPr>
+        <w:t> conservar sus coberturas originales en el nuevo prestador – cualquier cobro extra por esa situación es objetable según los criterios SIS.</w:t>
       </w:r>
     </w:p>
     <w:p>
       <w:pPr>
         <w:pStyle w:val="Textoindependiente"/>
-      </w:pPr>
-      <w:hyperlink r:id="rId331">
-        <w:r>
-          <w:rPr>
-            <w:rStyle w:val="Hipervnculo"/>
-          </w:rPr>
-          <w:t>file://file-DiC1XyCpxRPbnEpkb3eJpt</w:t>
-        </w:r>
-      </w:hyperlink>
+        <w:numPr>
+          <w:ilvl w:val="0"/>
+          <w:numId w:val="6"/>
+        </w:numPr>
+        <w:rPr>
+          <w:lang w:val="es-CL"/>
+        </w:rPr>
+      </w:pPr>
+      <w:r>
+        <w:rPr>
+          <w:b/>
+          <w:bCs/>
+          <w:lang w:val="es-CL"/>
+        </w:rPr>
+        <w:t>“Evento único” y acumulación de deducibles</w:t>
+      </w:r>
+      <w:r>
+        <w:rPr>
+          <w:lang w:val="es-CL"/>
+        </w:rPr>
+        <w:t> – En conflictos sobre topes de cobertura o deducibles anuales, la Superintendencia aplica el concepto de </w:t>
+      </w:r>
+      <w:r>
+        <w:rPr>
+          <w:i/>
+          <w:iCs/>
+          <w:lang w:val="es-CL"/>
+        </w:rPr>
+        <w:t>evento único de salud</w:t>
+      </w:r>
+      <w:r>
+        <w:rPr>
+          <w:lang w:val="es-CL"/>
+        </w:rPr>
+        <w:t>. Si un mismo problema de salud se manifiesta en episodios o complicaciones sucesivas, éstos se consideran </w:t>
+      </w:r>
+      <w:r>
+        <w:rPr>
+          <w:b/>
+          <w:bCs/>
+          <w:lang w:val="es-CL"/>
+        </w:rPr>
+        <w:t>un solo evento a efectos de cobertura financiera</w:t>
+      </w:r>
+      <w:r>
+        <w:rPr>
+          <w:lang w:val="es-CL"/>
+        </w:rPr>
+        <w:t>. En particular, tratándose de la CAEC (y combinaciones con Garantías Explícitas en Salud, GES), </w:t>
+      </w:r>
+      <w:r>
+        <w:rPr>
+          <w:b/>
+          <w:bCs/>
+          <w:lang w:val="es-CL"/>
+        </w:rPr>
+        <w:t>solo procede cobrar un deducible</w:t>
+      </w:r>
+      <w:r>
+        <w:rPr>
+          <w:lang w:val="es-CL"/>
+        </w:rPr>
+        <w:t> cuando las hospitalizaciones están clínicamente conectadas. </w:t>
+      </w:r>
+      <w:r>
+        <w:rPr>
+          <w:b/>
+          <w:bCs/>
+          <w:lang w:val="es-CL"/>
+        </w:rPr>
+        <w:t>Ejemplo:</w:t>
+      </w:r>
+      <w:r>
+        <w:rPr>
+          <w:lang w:val="es-CL"/>
+        </w:rPr>
+        <w:t> Un afiliado con Insuficiencia Renal crónica (patología GES) requirió internación por una complicación endocrina derivada de su enfermedad base. La isapre pretendía tratarla como un caso aparte (no GES) y aplicar un deducible catastrófico independiente. Sin embargo, la SIS resolvió que, al ser </w:t>
+      </w:r>
+      <w:r>
+        <w:rPr>
+          <w:i/>
+          <w:iCs/>
+          <w:lang w:val="es-CL"/>
+        </w:rPr>
+        <w:t>consecuencia directa</w:t>
+      </w:r>
+      <w:r>
+        <w:rPr>
+          <w:lang w:val="es-CL"/>
+        </w:rPr>
+        <w:t> de la insuficiencia renal, la complicación formaba parte del mismo evento catastrófico; por tanto, los copagos de esa segunda hospitalización debían acumularse al deducible GES/CAEC ya en curso, </w:t>
+      </w:r>
+      <w:r>
+        <w:rPr>
+          <w:b/>
+          <w:bCs/>
+          <w:lang w:val="es-CL"/>
+        </w:rPr>
+        <w:t>sin iniciar uno nuevo</w:t>
+      </w:r>
+      <w:r>
+        <w:rPr>
+          <w:lang w:val="es-CL"/>
+        </w:rPr>
+        <w:t xml:space="preserve">. Este criterio se basa en normativa CAEC que establece la acumulación anual de gastos, computando solo uno cuando un evento deriva en otro (incluso si el secundario entra al régimen </w:t>
+      </w:r>
+      <w:r>
+        <w:rPr>
+          <w:lang w:val="es-CL"/>
+        </w:rPr>
+        <w:lastRenderedPageBreak/>
+        <w:t>GES). </w:t>
+      </w:r>
+      <w:r>
+        <w:rPr>
+          <w:b/>
+          <w:bCs/>
+          <w:lang w:val="es-CL"/>
+        </w:rPr>
+        <w:t>Implicancia:</w:t>
+      </w:r>
+      <w:r>
+        <w:rPr>
+          <w:lang w:val="es-CL"/>
+        </w:rPr>
+        <w:t> La app debe integrar una lógica de </w:t>
+      </w:r>
+      <w:r>
+        <w:rPr>
+          <w:i/>
+          <w:iCs/>
+          <w:lang w:val="es-CL"/>
+        </w:rPr>
+        <w:t>detección de eventos relacionados</w:t>
+      </w:r>
+      <w:r>
+        <w:rPr>
+          <w:lang w:val="es-CL"/>
+        </w:rPr>
+        <w:t>. Si un usuario tuvo varias atenciones sucesivas por diagnósticos vinculados (ej. complicaciones de una cirugía o recaídas de la misma enfermedad) y la isapre le cobró más de un deducible catastrófico o aplicó límites como si fueran eventos separados, corresponde señalarlo. Conforme a la jurisprudencia SIS, esas situaciones deben unificarse como un solo evento a efectos de cálculo de beneficios, evitando que el afiliado asuma costos duplicados por lo que esencialmente es el mismo proceso patológico.</w:t>
+      </w:r>
     </w:p>
     <w:p>
       <w:pPr>
         <w:pStyle w:val="Textoindependiente"/>
       </w:pPr>
-      <w:hyperlink r:id="rId332" w:anchor=":~:text=,liquidada%20bajo%20las%20reglas%20del">
-        <w:r>
-          <w:rPr>
-            <w:rStyle w:val="Hipervnculo"/>
-          </w:rPr>
-          <w:t>[112]</w:t>
-        </w:r>
-      </w:hyperlink>
-      <w:r>
-        <w:t xml:space="preserve"> </w:t>
-      </w:r>
-      <w:hyperlink r:id="rId333" w:anchor=":~:text=para%20aplicar%20m%C3%BAltiples%20deducibles%2Ftopes.%20,atenci%C3%B3n%20inicial%20de%20urgencia%20que">
-        <w:r>
-          <w:rPr>
-            <w:rStyle w:val="Hipervnculo"/>
-          </w:rPr>
-          <w:t>[113]</w:t>
-        </w:r>
-      </w:hyperlink>
-      <w:r>
-        <w:t xml:space="preserve"> </w:t>
-      </w:r>
-      <w:hyperlink r:id="rId334" w:anchor=":~:text=,como%20una%20prestaci%C3%B3n%20ambulatoria%20aislada">
-        <w:r>
-          <w:rPr>
-            <w:rStyle w:val="Hipervnculo"/>
-          </w:rPr>
-          <w:t>[114]</w:t>
-        </w:r>
-      </w:hyperlink>
-      <w:r>
-        <w:t xml:space="preserve"> evento_unico.md</w:t>
-      </w:r>
-    </w:p>
-    <w:p>
-      <w:pPr>
-        <w:pStyle w:val="Textoindependiente"/>
-      </w:pPr>
-      <w:hyperlink r:id="rId335">
-        <w:r>
-          <w:rPr>
-            <w:rStyle w:val="Hipervnculo"/>
-          </w:rPr>
-          <w:t>file://file-RFX1gC7UWnTwKPukxYd6TP</w:t>
-        </w:r>
-      </w:hyperlink>
-    </w:p>
-    <w:p>
-      <w:pPr>
-        <w:pStyle w:val="Textoindependiente"/>
-      </w:pPr>
-      <w:hyperlink r:id="rId336" w:anchor=":~:text=En%20el%20documento%20,salud%20recibidas%20por%20el%20beneficiario">
-        <w:r>
-          <w:rPr>
-            <w:rStyle w:val="Hipervnculo"/>
-          </w:rPr>
-          <w:t>[116]</w:t>
-        </w:r>
-      </w:hyperlink>
-      <w:r>
-        <w:t xml:space="preserve"> </w:t>
-      </w:r>
-      <w:hyperlink r:id="rId337" w:anchor=":~:text=cuenta%20de%20las%20atenciones%20de,salud%20recibidas%20por%20el%20beneficiario">
-        <w:r>
-          <w:rPr>
-            <w:rStyle w:val="Hipervnculo"/>
-          </w:rPr>
-          <w:t>[117]</w:t>
-        </w:r>
-      </w:hyperlink>
-      <w:r>
-        <w:t xml:space="preserve"> </w:t>
-      </w:r>
-      <w:hyperlink r:id="rId338" w:anchor=":~:text=En%20la%20liquidaci%C3%B3n%20se%20deber%C3%A1,copago%20correspondiente%2C%20permitiendo%20su%20verificaci%C3%B3n">
-        <w:r>
-          <w:rPr>
-            <w:rStyle w:val="Hipervnculo"/>
-          </w:rPr>
-          <w:t>[118]</w:t>
-        </w:r>
-      </w:hyperlink>
-      <w:r>
-        <w:t xml:space="preserve"> </w:t>
-      </w:r>
-      <w:hyperlink r:id="rId339" w:anchor=":~:text=Las%20prestaciones%20que%20no%20tuvieren,al%20utilizado%20en%20la%20liquidaci%C3%B3n">
-        <w:r>
-          <w:rPr>
-            <w:rStyle w:val="Hipervnculo"/>
-          </w:rPr>
-          <w:t>[119]</w:t>
-        </w:r>
-      </w:hyperlink>
-      <w:r>
-        <w:t xml:space="preserve"> </w:t>
-      </w:r>
-      <w:hyperlink r:id="rId340" w:anchor=":~:text=prestaciones%2C%20seg%C3%BAn%20su%20especie%20,copago%20correspondiente%2C%20permitiendo%20su%20verificaci%C3%B3n">
-        <w:r>
-          <w:rPr>
-            <w:rStyle w:val="Hipervnculo"/>
-          </w:rPr>
-          <w:t>[155]</w:t>
-        </w:r>
-      </w:hyperlink>
-      <w:r>
-        <w:t xml:space="preserve"> CIRCULAR IF19 2018.pdf</w:t>
-      </w:r>
-    </w:p>
-    <w:p>
-      <w:pPr>
-        <w:pStyle w:val="Textoindependiente"/>
-      </w:pPr>
-      <w:hyperlink r:id="rId341">
-        <w:r>
-          <w:rPr>
-            <w:rStyle w:val="Hipervnculo"/>
-          </w:rPr>
-          <w:t>file://file-QaTYkD8raWkV9o4EcLQDoX</w:t>
-        </w:r>
-      </w:hyperlink>
-    </w:p>
-    <w:p>
-      <w:pPr>
-        <w:pStyle w:val="Textoindependiente"/>
-      </w:pPr>
-      <w:hyperlink r:id="rId342" w:anchor=":~:text=La%20selecci%C3%B3n%20de%20prestaciones%20valorizadas%2C,las%20Instituciones%20de%20Salud%20Previsional">
-        <w:r>
-          <w:rPr>
-            <w:rStyle w:val="Hipervnculo"/>
-          </w:rPr>
-          <w:t>[120]</w:t>
-        </w:r>
-      </w:hyperlink>
-      <w:r>
-        <w:t xml:space="preserve"> </w:t>
-      </w:r>
-      <w:hyperlink r:id="rId343" w:anchor=":~:text=facilitar%20a%20las%20personas%20la,las%20Instituciones%20de%20Salud%20Previsional">
-        <w:r>
-          <w:rPr>
-            <w:rStyle w:val="Hipervnculo"/>
-          </w:rPr>
-          <w:t>[121]</w:t>
-        </w:r>
-      </w:hyperlink>
-      <w:r>
-        <w:t xml:space="preserve"> </w:t>
-      </w:r>
-      <w:hyperlink r:id="rId344" w:anchor=":~:text=Las%20isapres%20deber%C3%A1n%20ajustarse%20estrictamente,formato%20de%20la%20selecci%C3%B3n%20de">
-        <w:r>
-          <w:rPr>
-            <w:rStyle w:val="Hipervnculo"/>
-          </w:rPr>
-          <w:t>[122]</w:t>
-        </w:r>
-      </w:hyperlink>
-      <w:r>
-        <w:t xml:space="preserve"> </w:t>
-      </w:r>
-      <w:hyperlink r:id="rId345" w:anchor=":~:text=Las%20isapres%20deber%C3%A1n%20ajustarse%20estrictamente,formato%20de%20la%20selecci%C3%B3n%20de">
-        <w:r>
-          <w:rPr>
-            <w:rStyle w:val="Hipervnculo"/>
-          </w:rPr>
-          <w:t>[153]</w:t>
-        </w:r>
-      </w:hyperlink>
-      <w:r>
-        <w:t xml:space="preserve"> CIRCULAR 43 1998.pdf</w:t>
-      </w:r>
-    </w:p>
-    <w:p>
-      <w:pPr>
-        <w:pStyle w:val="Textoindependiente"/>
-      </w:pPr>
-      <w:hyperlink r:id="rId346">
-        <w:r>
-          <w:rPr>
-            <w:rStyle w:val="Hipervnculo"/>
-          </w:rPr>
-          <w:t>file://file-5Rpd5q4pUucjLbUWqkyubG</w:t>
-        </w:r>
-      </w:hyperlink>
-    </w:p>
-    <w:p>
-      <w:pPr>
-        <w:pStyle w:val="Textoindependiente"/>
-      </w:pPr>
-      <w:hyperlink r:id="rId347" w:anchor=":~:text=m%C3%A1ximo%205%25%20renta%29.%20,la%20que%20corresponda%20seg%C3%BAn%20plan">
-        <w:r>
-          <w:rPr>
-            <w:rStyle w:val="Hipervnculo"/>
-          </w:rPr>
-          <w:t>[125]</w:t>
-        </w:r>
-      </w:hyperlink>
-      <w:r>
-        <w:t xml:space="preserve"> </w:t>
-      </w:r>
-      <w:hyperlink r:id="rId348" w:anchor=":~:text=2,min%2060%20UF%2C%20max%20126">
-        <w:r>
-          <w:rPr>
-            <w:rStyle w:val="Hipervnculo"/>
-          </w:rPr>
-          <w:t>[132]</w:t>
-        </w:r>
-      </w:hyperlink>
-      <w:r>
-        <w:t xml:space="preserve"> </w:t>
-      </w:r>
-      <w:hyperlink r:id="rId349" w:anchor=":~:text=la%20Red%20CAEC%2C%20el%20beneficio,red%20gestionada%20por%20la%20Isapre">
-        <w:r>
-          <w:rPr>
-            <w:rStyle w:val="Hipervnculo"/>
-          </w:rPr>
-          <w:t>[133]</w:t>
-        </w:r>
-      </w:hyperlink>
-      <w:r>
-        <w:t xml:space="preserve"> </w:t>
-      </w:r>
-      <w:hyperlink r:id="rId350" w:anchor=":~:text=,red%20gestionada%20por%20la%20Isapre">
-        <w:r>
-          <w:rPr>
-            <w:rStyle w:val="Hipervnculo"/>
-          </w:rPr>
-          <w:t>[134]</w:t>
-        </w:r>
-      </w:hyperlink>
-      <w:r>
-        <w:t xml:space="preserve"> </w:t>
-      </w:r>
-      <w:hyperlink r:id="rId351" w:anchor=":~:text=3,Isapre%20a%20gestionar%20la%20entrega">
-        <w:r>
-          <w:rPr>
-            <w:rStyle w:val="Hipervnculo"/>
-          </w:rPr>
-          <w:t>[137]</w:t>
-        </w:r>
-      </w:hyperlink>
-      <w:r>
-        <w:t xml:space="preserve"> </w:t>
-      </w:r>
-      <w:hyperlink r:id="rId352" w:anchor=":~:text=urgencia%20vital%20o%20bonificaci%C3%B3n%20CAEC,si%20el%20paciente%20compra%20fuera">
-        <w:r>
-          <w:rPr>
-            <w:rStyle w:val="Hipervnculo"/>
-          </w:rPr>
-          <w:t>[138]</w:t>
-        </w:r>
-      </w:hyperlink>
-      <w:r>
-        <w:t xml:space="preserve"> </w:t>
-      </w:r>
-      <w:hyperlink r:id="rId353" w:anchor=":~:text=,si%20el%20paciente%20compra%20fuera">
-        <w:r>
-          <w:rPr>
-            <w:rStyle w:val="Hipervnculo"/>
-          </w:rPr>
-          <w:t>[139]</w:t>
-        </w:r>
-      </w:hyperlink>
-      <w:r>
-        <w:t xml:space="preserve"> </w:t>
-      </w:r>
-      <w:hyperlink r:id="rId354" w:anchor=":~:text=3,si%20el%20paciente%20compra%20fuera">
-        <w:r>
-          <w:rPr>
-            <w:rStyle w:val="Hipervnculo"/>
-          </w:rPr>
-          <w:t>[140]</w:t>
-        </w:r>
-      </w:hyperlink>
-      <w:r>
-        <w:t xml:space="preserve"> </w:t>
-      </w:r>
-      <w:hyperlink r:id="rId355" w:anchor=":~:text=,salvo%20excepciones%20muy%20espec%C3%ADficas">
-        <w:r>
-          <w:rPr>
-            <w:rStyle w:val="Hipervnculo"/>
-          </w:rPr>
-          <w:t>[150]</w:t>
-        </w:r>
-      </w:hyperlink>
-      <w:r>
-        <w:t xml:space="preserve"> </w:t>
-      </w:r>
-      <w:hyperlink r:id="rId356" w:anchor=":~:text=,aplica%20el%20tope%20del%20plan">
-        <w:r>
-          <w:rPr>
-            <w:rStyle w:val="Hipervnculo"/>
-          </w:rPr>
-          <w:t>[151]</w:t>
-        </w:r>
-      </w:hyperlink>
-      <w:r>
-        <w:t xml:space="preserve"> </w:t>
-      </w:r>
-      <w:hyperlink r:id="rId357" w:anchor=":~:text=,aplica%20el%20tope%20del%20plan">
-        <w:r>
-          <w:rPr>
-            <w:rStyle w:val="Hipervnculo"/>
-          </w:rPr>
-          <w:t>[152]</w:t>
-        </w:r>
-      </w:hyperlink>
-      <w:r>
-        <w:t xml:space="preserve"> normas_administrativas.md</w:t>
-      </w:r>
-    </w:p>
-    <w:p>
-      <w:pPr>
-        <w:pStyle w:val="Textoindependiente"/>
-      </w:pPr>
-      <w:hyperlink r:id="rId358">
-        <w:r>
-          <w:rPr>
-            <w:rStyle w:val="Hipervnculo"/>
-          </w:rPr>
-          <w:t>file://file-WNky93L3vexb4fv75DUPyg</w:t>
-        </w:r>
-      </w:hyperlink>
-    </w:p>
-    <w:p>
-      <w:pPr>
-        <w:pStyle w:val="Textoindependiente"/>
-      </w:pPr>
-      <w:hyperlink r:id="rId359" w:anchor=":~:text=En%20conformidad%20a%20lo%20dispuesto,de%20Salud%2C%20a%20todos%20los">
-        <w:r>
-          <w:rPr>
-            <w:rStyle w:val="Hipervnculo"/>
-          </w:rPr>
-          <w:t>[141]</w:t>
-        </w:r>
-      </w:hyperlink>
-      <w:r>
-        <w:t xml:space="preserve"> </w:t>
-      </w:r>
-      <w:hyperlink r:id="rId360" w:anchor=":~:text=1,y%20la%20Superintendencia%20de%20Salud">
-        <w:r>
-          <w:rPr>
-            <w:rStyle w:val="Hipervnculo"/>
-          </w:rPr>
-          <w:t>[142]</w:t>
-        </w:r>
-      </w:hyperlink>
-      <w:r>
-        <w:t xml:space="preserve"> </w:t>
-      </w:r>
-      <w:hyperlink r:id="rId361" w:anchor=":~:text=Las%20Instituciones%20de%20Salud%20Previsional%2C,que%20establezca%20el%20citado%20decreto">
-        <w:r>
-          <w:rPr>
-            <w:rStyle w:val="Hipervnculo"/>
-          </w:rPr>
-          <w:t>[143]</w:t>
-        </w:r>
-      </w:hyperlink>
-      <w:r>
-        <w:t xml:space="preserve"> </w:t>
-      </w:r>
-      <w:hyperlink r:id="rId362" w:anchor=":~:text=Los%20beneficiarios%20a%20quienes%20durante,que%20tienen%20derecho%20a%20tales">
-        <w:r>
-          <w:rPr>
-            <w:rStyle w:val="Hipervnculo"/>
-          </w:rPr>
-          <w:t>[144]</w:t>
-        </w:r>
-      </w:hyperlink>
-      <w:r>
-        <w:t xml:space="preserve"> </w:t>
-      </w:r>
-      <w:hyperlink r:id="rId363" w:anchor=":~:text=Informaci%C3%B3n%20al%20Paciente%20Ley%20Ricarte,de%20Prestadores%20que%20les%20corresponda">
-        <w:r>
-          <w:rPr>
-            <w:rStyle w:val="Hipervnculo"/>
-          </w:rPr>
-          <w:t>[145]</w:t>
-        </w:r>
-      </w:hyperlink>
-      <w:r>
-        <w:t xml:space="preserve"> </w:t>
-      </w:r>
-      <w:hyperlink r:id="rId364" w:anchor=":~:text=En%20el%20caso%20de%20los,del%20Sistema%20de%20Protecci%C3%B3n%20Financiera">
-        <w:r>
-          <w:rPr>
-            <w:rStyle w:val="Hipervnculo"/>
-          </w:rPr>
-          <w:t>[146]</w:t>
-        </w:r>
-      </w:hyperlink>
-      <w:r>
-        <w:t xml:space="preserve"> </w:t>
-      </w:r>
-      <w:hyperlink r:id="rId365" w:anchor=":~:text=Sin%20perjuicio%20de%20lo%20se%C3%B1alado%2C,contractual%2C%20extracontractual%2C%20o%20cualquiera%20otra">
-        <w:r>
-          <w:rPr>
-            <w:rStyle w:val="Hipervnculo"/>
-          </w:rPr>
-          <w:t>[147]</w:t>
-        </w:r>
-      </w:hyperlink>
-      <w:r>
-        <w:t xml:space="preserve"> </w:t>
-      </w:r>
-      <w:hyperlink r:id="rId366" w:anchor=":~:text=2,cubiertas%2C%20por%20las%20normas%20sobre">
-        <w:r>
-          <w:rPr>
-            <w:rStyle w:val="Hipervnculo"/>
-          </w:rPr>
-          <w:t>[148]</w:t>
-        </w:r>
-      </w:hyperlink>
-      <w:r>
-        <w:t xml:space="preserve"> </w:t>
-      </w:r>
-      <w:hyperlink r:id="rId367" w:anchor=":~:text=4%C2%B0%20Formalidades">
-        <w:r>
-          <w:rPr>
-            <w:rStyle w:val="Hipervnculo"/>
-          </w:rPr>
-          <w:t>[149]</w:t>
-        </w:r>
-      </w:hyperlink>
-      <w:r>
-        <w:t xml:space="preserve"> compendio-beneficios-ultima-version-06-11-25.pdf</w:t>
-      </w:r>
-    </w:p>
-    <w:p>
-      <w:pPr>
-        <w:pStyle w:val="Textoindependiente"/>
-      </w:pPr>
-      <w:hyperlink r:id="rId368">
-        <w:r>
-          <w:rPr>
-            <w:rStyle w:val="Hipervnculo"/>
-          </w:rPr>
-          <w:t>file://file-RKAaEtBtKU1j39DP6Haznv</w:t>
-        </w:r>
-      </w:hyperlink>
-      <w:bookmarkEnd w:id="18"/>
     </w:p>
     <w:sectPr>
       <w:footnotePr>
@@ -7383,6 +6465,119 @@
       </w:rPr>
     </w:lvl>
   </w:abstractNum>
+  <w:abstractNum w:abstractNumId="2" w15:restartNumberingAfterBreak="0">
+    <w:nsid w:val="7932488A"/>
+    <w:multiLevelType w:val="multilevel"/>
+    <w:tmpl w:val="304EA4FA"/>
+    <w:lvl w:ilvl="0">
+      <w:start w:val="1"/>
+      <w:numFmt w:val="decimal"/>
+      <w:lvlText w:val="%1."/>
+      <w:lvlJc w:val="left"/>
+      <w:pPr>
+        <w:tabs>
+          <w:tab w:val="num" w:pos="720"/>
+        </w:tabs>
+        <w:ind w:left="720" w:hanging="360"/>
+      </w:pPr>
+    </w:lvl>
+    <w:lvl w:ilvl="1" w:tentative="1">
+      <w:start w:val="1"/>
+      <w:numFmt w:val="decimal"/>
+      <w:lvlText w:val="%2."/>
+      <w:lvlJc w:val="left"/>
+      <w:pPr>
+        <w:tabs>
+          <w:tab w:val="num" w:pos="1440"/>
+        </w:tabs>
+        <w:ind w:left="1440" w:hanging="360"/>
+      </w:pPr>
+    </w:lvl>
+    <w:lvl w:ilvl="2" w:tentative="1">
+      <w:start w:val="1"/>
+      <w:numFmt w:val="decimal"/>
+      <w:lvlText w:val="%3."/>
+      <w:lvlJc w:val="left"/>
+      <w:pPr>
+        <w:tabs>
+          <w:tab w:val="num" w:pos="2160"/>
+        </w:tabs>
+        <w:ind w:left="2160" w:hanging="360"/>
+      </w:pPr>
+    </w:lvl>
+    <w:lvl w:ilvl="3" w:tentative="1">
+      <w:start w:val="1"/>
+      <w:numFmt w:val="decimal"/>
+      <w:lvlText w:val="%4."/>
+      <w:lvlJc w:val="left"/>
+      <w:pPr>
+        <w:tabs>
+          <w:tab w:val="num" w:pos="2880"/>
+        </w:tabs>
+        <w:ind w:left="2880" w:hanging="360"/>
+      </w:pPr>
+    </w:lvl>
+    <w:lvl w:ilvl="4" w:tentative="1">
+      <w:start w:val="1"/>
+      <w:numFmt w:val="decimal"/>
+      <w:lvlText w:val="%5."/>
+      <w:lvlJc w:val="left"/>
+      <w:pPr>
+        <w:tabs>
+          <w:tab w:val="num" w:pos="3600"/>
+        </w:tabs>
+        <w:ind w:left="3600" w:hanging="360"/>
+      </w:pPr>
+    </w:lvl>
+    <w:lvl w:ilvl="5" w:tentative="1">
+      <w:start w:val="1"/>
+      <w:numFmt w:val="decimal"/>
+      <w:lvlText w:val="%6."/>
+      <w:lvlJc w:val="left"/>
+      <w:pPr>
+        <w:tabs>
+          <w:tab w:val="num" w:pos="4320"/>
+        </w:tabs>
+        <w:ind w:left="4320" w:hanging="360"/>
+      </w:pPr>
+    </w:lvl>
+    <w:lvl w:ilvl="6" w:tentative="1">
+      <w:start w:val="1"/>
+      <w:numFmt w:val="decimal"/>
+      <w:lvlText w:val="%7."/>
+      <w:lvlJc w:val="left"/>
+      <w:pPr>
+        <w:tabs>
+          <w:tab w:val="num" w:pos="5040"/>
+        </w:tabs>
+        <w:ind w:left="5040" w:hanging="360"/>
+      </w:pPr>
+    </w:lvl>
+    <w:lvl w:ilvl="7" w:tentative="1">
+      <w:start w:val="1"/>
+      <w:numFmt w:val="decimal"/>
+      <w:lvlText w:val="%8."/>
+      <w:lvlJc w:val="left"/>
+      <w:pPr>
+        <w:tabs>
+          <w:tab w:val="num" w:pos="5760"/>
+        </w:tabs>
+        <w:ind w:left="5760" w:hanging="360"/>
+      </w:pPr>
+    </w:lvl>
+    <w:lvl w:ilvl="8" w:tentative="1">
+      <w:start w:val="1"/>
+      <w:numFmt w:val="decimal"/>
+      <w:lvlText w:val="%9."/>
+      <w:lvlJc w:val="left"/>
+      <w:pPr>
+        <w:tabs>
+          <w:tab w:val="num" w:pos="6480"/>
+        </w:tabs>
+        <w:ind w:left="6480" w:hanging="360"/>
+      </w:pPr>
+    </w:lvl>
+  </w:abstractNum>
   <w:num w:numId="1" w16cid:durableId="1806851230">
     <w:abstractNumId w:val="0"/>
   </w:num>
@@ -7397,6 +6592,9 @@
   </w:num>
   <w:num w:numId="5" w16cid:durableId="717776646">
     <w:abstractNumId w:val="1"/>
+  </w:num>
+  <w:num w:numId="6" w16cid:durableId="1070228955">
+    <w:abstractNumId w:val="2"/>
   </w:num>
 </w:numbering>
 </file>
@@ -7868,7 +7066,6 @@
   <w:style w:type="character" w:default="1" w:styleId="Fuentedeprrafopredeter">
     <w:name w:val="Default Paragraph Font"/>
     <w:uiPriority w:val="1"/>
-    <w:semiHidden/>
     <w:unhideWhenUsed/>
   </w:style>
   <w:style w:type="table" w:default="1" w:styleId="Tablanormal">

</xml_diff>